<commit_message>
Update PARTE SPECIALA KLEBSIELLA.docx
</commit_message>
<xml_diff>
--- a/PARTE SPECIALA KLEBSIELLA.docx
+++ b/PARTE SPECIALA KLEBSIELLA.docx
@@ -1,10 +1,10 @@
 
 <file path=word/document.xml><?xml version="1.0" encoding="utf-8"?>
-<w:document xmlns:wpc="http://schemas.microsoft.com/office/word/2010/wordprocessingCanvas" xmlns:cx="http://schemas.microsoft.com/office/drawing/2014/chartex" xmlns:cx1="http://schemas.microsoft.com/office/drawing/2015/9/8/chartex" xmlns:cx2="http://schemas.microsoft.com/office/drawing/2015/10/21/chartex" xmlns:cx3="http://schemas.microsoft.com/office/drawing/2016/5/9/chartex" xmlns:cx4="http://schemas.microsoft.com/office/drawing/2016/5/10/chartex" xmlns:cx5="http://schemas.microsoft.com/office/drawing/2016/5/11/chartex" xmlns:cx6="http://schemas.microsoft.com/office/drawing/2016/5/12/chartex" xmlns:cx7="http://schemas.microsoft.com/office/drawing/2016/5/13/chartex" xmlns:cx8="http://schemas.microsoft.com/office/drawing/2016/5/14/chartex" xmlns:mc="http://schemas.openxmlformats.org/markup-compatibility/2006" xmlns:aink="http://schemas.microsoft.com/office/drawing/2016/ink" xmlns:am3d="http://schemas.microsoft.com/office/drawing/2017/model3d" xmlns:o="urn:schemas-microsoft-com:office:office" xmlns:oel="http://schemas.microsoft.com/office/2019/extlst" xmlns:r="http://schemas.openxmlformats.org/officeDocument/2006/relationships" xmlns:m="http://schemas.openxmlformats.org/officeDocument/2006/math" xmlns:v="urn:schemas-microsoft-com:vml" xmlns:wp14="http://schemas.microsoft.com/office/word/2010/wordprocessingDrawing" xmlns:wp="http://schemas.openxmlformats.org/drawingml/2006/wordprocessingDrawing" xmlns:w10="urn:schemas-microsoft-com:office:word" xmlns:w="http://schemas.openxmlformats.org/wordprocessingml/2006/main" xmlns:w14="http://schemas.microsoft.com/office/word/2010/wordml" xmlns:w15="http://schemas.microsoft.com/office/word/2012/wordml" xmlns:w16cex="http://schemas.microsoft.com/office/word/2018/wordml/cex" xmlns:w16cid="http://schemas.microsoft.com/office/word/2016/wordml/cid" xmlns:w16="http://schemas.microsoft.com/office/word/2018/wordml" xmlns:w16du="http://schemas.microsoft.com/office/word/2023/wordml/word16du" xmlns:w16sdtdh="http://schemas.microsoft.com/office/word/2020/wordml/sdtdatahash" xmlns:w16se="http://schemas.microsoft.com/office/word/2015/wordml/symex" xmlns:wpg="http://schemas.microsoft.com/office/word/2010/wordprocessingGroup" xmlns:wpi="http://schemas.microsoft.com/office/word/2010/wordprocessingInk" xmlns:wne="http://schemas.microsoft.com/office/word/2006/wordml" xmlns:wps="http://schemas.microsoft.com/office/word/2010/wordprocessingShape" mc:Ignorable="w14 w15 w16se w16cid w16 w16cex w16sdtdh w16du wp14">
+<w:document xmlns:wpc="http://schemas.microsoft.com/office/word/2010/wordprocessingCanvas" xmlns:cx="http://schemas.microsoft.com/office/drawing/2014/chartex" xmlns:cx1="http://schemas.microsoft.com/office/drawing/2015/9/8/chartex" xmlns:cx2="http://schemas.microsoft.com/office/drawing/2015/10/21/chartex" xmlns:cx3="http://schemas.microsoft.com/office/drawing/2016/5/9/chartex" xmlns:cx4="http://schemas.microsoft.com/office/drawing/2016/5/10/chartex" xmlns:cx5="http://schemas.microsoft.com/office/drawing/2016/5/11/chartex" xmlns:cx6="http://schemas.microsoft.com/office/drawing/2016/5/12/chartex" xmlns:cx7="http://schemas.microsoft.com/office/drawing/2016/5/13/chartex" xmlns:cx8="http://schemas.microsoft.com/office/drawing/2016/5/14/chartex" xmlns:mc="http://schemas.openxmlformats.org/markup-compatibility/2006" xmlns:aink="http://schemas.microsoft.com/office/drawing/2016/ink" xmlns:am3d="http://schemas.microsoft.com/office/drawing/2017/model3d" xmlns:o="urn:schemas-microsoft-com:office:office" xmlns:oel="http://schemas.microsoft.com/office/2019/extlst" xmlns:r="http://schemas.openxmlformats.org/officeDocument/2006/relationships" xmlns:m="http://schemas.openxmlformats.org/officeDocument/2006/math" xmlns:v="urn:schemas-microsoft-com:vml" xmlns:wp14="http://schemas.microsoft.com/office/word/2010/wordprocessingDrawing" xmlns:wp="http://schemas.openxmlformats.org/drawingml/2006/wordprocessingDrawing" xmlns:w10="urn:schemas-microsoft-com:office:word" xmlns:w="http://schemas.openxmlformats.org/wordprocessingml/2006/main" xmlns:w14="http://schemas.microsoft.com/office/word/2010/wordml" xmlns:w15="http://schemas.microsoft.com/office/word/2012/wordml" xmlns:w16cex="http://schemas.microsoft.com/office/word/2018/wordml/cex" xmlns:w16cid="http://schemas.microsoft.com/office/word/2016/wordml/cid" xmlns:w16="http://schemas.microsoft.com/office/word/2018/wordml" xmlns:w16sdtdh="http://schemas.microsoft.com/office/word/2020/wordml/sdtdatahash" xmlns:w16se="http://schemas.microsoft.com/office/word/2015/wordml/symex" xmlns:wpg="http://schemas.microsoft.com/office/word/2010/wordprocessingGroup" xmlns:wpi="http://schemas.microsoft.com/office/word/2010/wordprocessingInk" xmlns:wne="http://schemas.microsoft.com/office/word/2006/wordml" xmlns:wps="http://schemas.microsoft.com/office/word/2010/wordprocessingShape" mc:Ignorable="w14 w15 w16se w16cid w16 w16cex w16sdtdh wp14">
   <w:body>
     <w:p>
       <w:pPr>
-        <w:pStyle w:val="Titlu"/>
+        <w:pStyle w:val="Title"/>
         <w:rPr>
           <w:rFonts w:ascii="Times New Roman" w:hAnsi="Times New Roman" w:cs="Times New Roman"/>
           <w:lang w:val="ro-RO"/>
@@ -27,7 +27,7 @@
     </w:p>
     <w:p>
       <w:pPr>
-        <w:pStyle w:val="Listparagraf"/>
+        <w:pStyle w:val="ListParagraph"/>
         <w:numPr>
           <w:ilvl w:val="0"/>
           <w:numId w:val="1"/>
@@ -85,6 +85,138 @@
         <w:spacing w:line="360" w:lineRule="auto"/>
         <w:rPr>
           <w:rFonts w:ascii="Times New Roman" w:hAnsi="Times New Roman" w:cs="Times New Roman"/>
+          <w:color w:val="FF0000"/>
+          <w:sz w:val="24"/>
+          <w:szCs w:val="24"/>
+          <w:lang w:val="ro-RO"/>
+        </w:rPr>
+      </w:pPr>
+      <w:r>
+        <w:rPr>
+          <w:rFonts w:ascii="Times New Roman" w:hAnsi="Times New Roman" w:cs="Times New Roman"/>
+          <w:color w:val="FF0000"/>
+          <w:sz w:val="24"/>
+          <w:szCs w:val="24"/>
+          <w:lang w:val="ro-RO"/>
+        </w:rPr>
+        <w:t xml:space="preserve">Datorita </w:t>
+      </w:r>
+      <w:proofErr w:type="spellStart"/>
+      <w:r>
+        <w:rPr>
+          <w:rFonts w:ascii="Times New Roman" w:hAnsi="Times New Roman" w:cs="Times New Roman"/>
+          <w:color w:val="FF0000"/>
+          <w:sz w:val="24"/>
+          <w:szCs w:val="24"/>
+          <w:lang w:val="ro-RO"/>
+        </w:rPr>
+        <w:t>evolutiei</w:t>
+      </w:r>
+      <w:proofErr w:type="spellEnd"/>
+      <w:r>
+        <w:rPr>
+          <w:rFonts w:ascii="Times New Roman" w:hAnsi="Times New Roman" w:cs="Times New Roman"/>
+          <w:color w:val="FF0000"/>
+          <w:sz w:val="24"/>
+          <w:szCs w:val="24"/>
+          <w:lang w:val="ro-RO"/>
+        </w:rPr>
+        <w:t xml:space="preserve"> observate in ultimii ani??? in ceea ce </w:t>
+      </w:r>
+      <w:proofErr w:type="spellStart"/>
+      <w:r>
+        <w:rPr>
+          <w:rFonts w:ascii="Times New Roman" w:hAnsi="Times New Roman" w:cs="Times New Roman"/>
+          <w:color w:val="FF0000"/>
+          <w:sz w:val="24"/>
+          <w:szCs w:val="24"/>
+          <w:lang w:val="ro-RO"/>
+        </w:rPr>
+        <w:t>priveste</w:t>
+      </w:r>
+      <w:proofErr w:type="spellEnd"/>
+      <w:r>
+        <w:rPr>
+          <w:rFonts w:ascii="Times New Roman" w:hAnsi="Times New Roman" w:cs="Times New Roman"/>
+          <w:color w:val="FF0000"/>
+          <w:sz w:val="24"/>
+          <w:szCs w:val="24"/>
+          <w:lang w:val="ro-RO"/>
+        </w:rPr>
+        <w:t xml:space="preserve"> </w:t>
+      </w:r>
+      <w:proofErr w:type="spellStart"/>
+      <w:r>
+        <w:rPr>
+          <w:rFonts w:ascii="Times New Roman" w:hAnsi="Times New Roman" w:cs="Times New Roman"/>
+          <w:color w:val="FF0000"/>
+          <w:sz w:val="24"/>
+          <w:szCs w:val="24"/>
+          <w:lang w:val="ro-RO"/>
+        </w:rPr>
+        <w:t>raspandirea</w:t>
+      </w:r>
+      <w:proofErr w:type="spellEnd"/>
+      <w:r>
+        <w:rPr>
+          <w:rFonts w:ascii="Times New Roman" w:hAnsi="Times New Roman" w:cs="Times New Roman"/>
+          <w:color w:val="FF0000"/>
+          <w:sz w:val="24"/>
+          <w:szCs w:val="24"/>
+          <w:lang w:val="ro-RO"/>
+        </w:rPr>
+        <w:t xml:space="preserve"> bacteriei K /// sau proliferarea cazurilor grave </w:t>
+      </w:r>
+      <w:proofErr w:type="spellStart"/>
+      <w:r>
+        <w:rPr>
+          <w:rFonts w:ascii="Times New Roman" w:hAnsi="Times New Roman" w:cs="Times New Roman"/>
+          <w:color w:val="FF0000"/>
+          <w:sz w:val="24"/>
+          <w:szCs w:val="24"/>
+          <w:lang w:val="ro-RO"/>
+        </w:rPr>
+        <w:t>blabla</w:t>
+      </w:r>
+      <w:proofErr w:type="spellEnd"/>
+      <w:r>
+        <w:rPr>
+          <w:rFonts w:ascii="Times New Roman" w:hAnsi="Times New Roman" w:cs="Times New Roman"/>
+          <w:color w:val="FF0000"/>
+          <w:sz w:val="24"/>
+          <w:szCs w:val="24"/>
+          <w:lang w:val="ro-RO"/>
+        </w:rPr>
+        <w:t xml:space="preserve"> </w:t>
+      </w:r>
+      <w:proofErr w:type="spellStart"/>
+      <w:r>
+        <w:rPr>
+          <w:rFonts w:ascii="Times New Roman" w:hAnsi="Times New Roman" w:cs="Times New Roman"/>
+          <w:color w:val="FF0000"/>
+          <w:sz w:val="24"/>
+          <w:szCs w:val="24"/>
+          <w:lang w:val="ro-RO"/>
+        </w:rPr>
+        <w:t>bla</w:t>
+      </w:r>
+      <w:proofErr w:type="spellEnd"/>
+      <w:r>
+        <w:rPr>
+          <w:rFonts w:ascii="Times New Roman" w:hAnsi="Times New Roman" w:cs="Times New Roman"/>
+          <w:color w:val="FF0000"/>
+          <w:sz w:val="24"/>
+          <w:szCs w:val="24"/>
+          <w:lang w:val="ro-RO"/>
+        </w:rPr>
+        <w:t>, consider importanta abordarea acestei teme???</w:t>
+      </w:r>
+    </w:p>
+    <w:p>
+      <w:pPr>
+        <w:spacing w:line="360" w:lineRule="auto"/>
+        <w:rPr>
+          <w:rFonts w:ascii="Times New Roman" w:hAnsi="Times New Roman" w:cs="Times New Roman"/>
           <w:sz w:val="24"/>
           <w:szCs w:val="24"/>
           <w:lang w:val="ro-RO"/>
@@ -337,7 +469,7 @@
     </w:p>
     <w:p>
       <w:pPr>
-        <w:pStyle w:val="Listparagraf"/>
+        <w:pStyle w:val="ListParagraph"/>
         <w:numPr>
           <w:ilvl w:val="0"/>
           <w:numId w:val="1"/>
@@ -358,13 +490,12 @@
           <w:szCs w:val="28"/>
           <w:lang w:val="ro-RO"/>
         </w:rPr>
-        <w:lastRenderedPageBreak/>
         <w:t>METODOLOGIA CERCETARII</w:t>
       </w:r>
     </w:p>
     <w:p>
       <w:pPr>
-        <w:pStyle w:val="Listparagraf"/>
+        <w:pStyle w:val="ListParagraph"/>
         <w:numPr>
           <w:ilvl w:val="1"/>
           <w:numId w:val="1"/>
@@ -654,17 +785,15 @@
         </w:rPr>
         <w:t xml:space="preserve"> in perioada 1 </w:t>
       </w:r>
-      <w:proofErr w:type="spellStart"/>
-      <w:r>
-        <w:rPr>
-          <w:rFonts w:ascii="Times New Roman" w:hAnsi="Times New Roman" w:cs="Times New Roman"/>
-          <w:sz w:val="24"/>
-          <w:szCs w:val="24"/>
-          <w:lang w:val="ro-RO"/>
-        </w:rPr>
-        <w:t>Ianuaria</w:t>
-      </w:r>
-      <w:proofErr w:type="spellEnd"/>
+      <w:r>
+        <w:rPr>
+          <w:rFonts w:ascii="Times New Roman" w:hAnsi="Times New Roman" w:cs="Times New Roman"/>
+          <w:sz w:val="24"/>
+          <w:szCs w:val="24"/>
+          <w:lang w:val="ro-RO"/>
+        </w:rPr>
+        <w:t>Ianuarie</w:t>
+      </w:r>
       <w:r>
         <w:rPr>
           <w:rFonts w:ascii="Times New Roman" w:hAnsi="Times New Roman" w:cs="Times New Roman"/>
@@ -677,7 +806,7 @@
     </w:p>
     <w:p>
       <w:pPr>
-        <w:pStyle w:val="Listparagraf"/>
+        <w:pStyle w:val="ListParagraph"/>
         <w:numPr>
           <w:ilvl w:val="2"/>
           <w:numId w:val="1"/>
@@ -702,7 +831,7 @@
     </w:p>
     <w:p>
       <w:pPr>
-        <w:pStyle w:val="Listparagraf"/>
+        <w:pStyle w:val="ListParagraph"/>
         <w:numPr>
           <w:ilvl w:val="0"/>
           <w:numId w:val="3"/>
@@ -727,7 +856,7 @@
     </w:p>
     <w:p>
       <w:pPr>
-        <w:pStyle w:val="Listparagraf"/>
+        <w:pStyle w:val="ListParagraph"/>
         <w:numPr>
           <w:ilvl w:val="0"/>
           <w:numId w:val="3"/>
@@ -772,7 +901,7 @@
     </w:p>
     <w:p>
       <w:pPr>
-        <w:pStyle w:val="Listparagraf"/>
+        <w:pStyle w:val="ListParagraph"/>
         <w:numPr>
           <w:ilvl w:val="0"/>
           <w:numId w:val="3"/>
@@ -808,7 +937,7 @@
     </w:p>
     <w:p>
       <w:pPr>
-        <w:pStyle w:val="Listparagraf"/>
+        <w:pStyle w:val="ListParagraph"/>
         <w:numPr>
           <w:ilvl w:val="0"/>
           <w:numId w:val="3"/>
@@ -833,7 +962,7 @@
     </w:p>
     <w:p>
       <w:pPr>
-        <w:pStyle w:val="Listparagraf"/>
+        <w:pStyle w:val="ListParagraph"/>
         <w:numPr>
           <w:ilvl w:val="0"/>
           <w:numId w:val="3"/>
@@ -898,7 +1027,7 @@
     </w:p>
     <w:p>
       <w:pPr>
-        <w:pStyle w:val="Listparagraf"/>
+        <w:pStyle w:val="ListParagraph"/>
         <w:numPr>
           <w:ilvl w:val="2"/>
           <w:numId w:val="1"/>
@@ -1063,7 +1192,7 @@
     </w:p>
     <w:p>
       <w:pPr>
-        <w:pStyle w:val="Listparagraf"/>
+        <w:pStyle w:val="ListParagraph"/>
         <w:numPr>
           <w:ilvl w:val="1"/>
           <w:numId w:val="1"/>
@@ -1235,7 +1364,7 @@
     </w:p>
     <w:p>
       <w:pPr>
-        <w:pStyle w:val="Listparagraf"/>
+        <w:pStyle w:val="ListParagraph"/>
         <w:numPr>
           <w:ilvl w:val="0"/>
           <w:numId w:val="3"/>
@@ -1282,7 +1411,7 @@
     </w:p>
     <w:p>
       <w:pPr>
-        <w:pStyle w:val="Listparagraf"/>
+        <w:pStyle w:val="ListParagraph"/>
         <w:numPr>
           <w:ilvl w:val="0"/>
           <w:numId w:val="3"/>
@@ -1327,7 +1456,7 @@
     </w:p>
     <w:p>
       <w:pPr>
-        <w:pStyle w:val="Listparagraf"/>
+        <w:pStyle w:val="ListParagraph"/>
         <w:numPr>
           <w:ilvl w:val="0"/>
           <w:numId w:val="3"/>
@@ -1363,7 +1492,7 @@
     </w:p>
     <w:p>
       <w:pPr>
-        <w:pStyle w:val="Listparagraf"/>
+        <w:pStyle w:val="ListParagraph"/>
         <w:numPr>
           <w:ilvl w:val="0"/>
           <w:numId w:val="3"/>
@@ -1388,7 +1517,7 @@
     </w:p>
     <w:p>
       <w:pPr>
-        <w:pStyle w:val="Listparagraf"/>
+        <w:pStyle w:val="ListParagraph"/>
         <w:numPr>
           <w:ilvl w:val="0"/>
           <w:numId w:val="3"/>
@@ -1413,7 +1542,7 @@
     </w:p>
     <w:p>
       <w:pPr>
-        <w:pStyle w:val="Listparagraf"/>
+        <w:pStyle w:val="ListParagraph"/>
         <w:numPr>
           <w:ilvl w:val="0"/>
           <w:numId w:val="3"/>
@@ -1438,7 +1567,7 @@
     </w:p>
     <w:p>
       <w:pPr>
-        <w:pStyle w:val="Listparagraf"/>
+        <w:pStyle w:val="ListParagraph"/>
         <w:numPr>
           <w:ilvl w:val="0"/>
           <w:numId w:val="3"/>
@@ -1474,7 +1603,7 @@
     </w:p>
     <w:p>
       <w:pPr>
-        <w:pStyle w:val="Listparagraf"/>
+        <w:pStyle w:val="ListParagraph"/>
         <w:numPr>
           <w:ilvl w:val="0"/>
           <w:numId w:val="3"/>
@@ -1499,7 +1628,7 @@
     </w:p>
     <w:p>
       <w:pPr>
-        <w:pStyle w:val="Listparagraf"/>
+        <w:pStyle w:val="ListParagraph"/>
         <w:numPr>
           <w:ilvl w:val="0"/>
           <w:numId w:val="3"/>
@@ -1520,6 +1649,7 @@
           <w:szCs w:val="24"/>
           <w:lang w:val="ro-RO"/>
         </w:rPr>
+        <w:lastRenderedPageBreak/>
         <w:t>Evolutia</w:t>
       </w:r>
       <w:proofErr w:type="spellEnd"/>
@@ -1551,7 +1681,6 @@
           <w:szCs w:val="24"/>
           <w:lang w:val="ro-RO"/>
         </w:rPr>
-        <w:lastRenderedPageBreak/>
         <w:t xml:space="preserve">In ceea ce </w:t>
       </w:r>
       <w:proofErr w:type="spellStart"/>
@@ -1707,7 +1836,7 @@
     </w:p>
     <w:p>
       <w:pPr>
-        <w:pStyle w:val="Listparagraf"/>
+        <w:pStyle w:val="ListParagraph"/>
         <w:numPr>
           <w:ilvl w:val="1"/>
           <w:numId w:val="1"/>
@@ -1943,7 +2072,7 @@
     </w:p>
     <w:p>
       <w:pPr>
-        <w:pStyle w:val="Listparagraf"/>
+        <w:pStyle w:val="ListParagraph"/>
         <w:numPr>
           <w:ilvl w:val="0"/>
           <w:numId w:val="1"/>
@@ -1969,7 +2098,7 @@
     </w:p>
     <w:p>
       <w:pPr>
-        <w:pStyle w:val="Listparagraf"/>
+        <w:pStyle w:val="ListParagraph"/>
         <w:numPr>
           <w:ilvl w:val="1"/>
           <w:numId w:val="1"/>
@@ -1994,7 +2123,7 @@
     </w:p>
     <w:p>
       <w:pPr>
-        <w:pStyle w:val="Listparagraf"/>
+        <w:pStyle w:val="ListParagraph"/>
         <w:numPr>
           <w:ilvl w:val="2"/>
           <w:numId w:val="1"/>
@@ -2590,6 +2719,7 @@
           <w:szCs w:val="24"/>
           <w:lang w:val="ro-RO"/>
         </w:rPr>
+        <w:lastRenderedPageBreak/>
         <w:t xml:space="preserve">In momentul </w:t>
       </w:r>
       <w:proofErr w:type="spellStart"/>
@@ -2710,7 +2840,6 @@
           <w:szCs w:val="24"/>
           <w:lang w:val="ro-RO"/>
         </w:rPr>
-        <w:lastRenderedPageBreak/>
         <w:t xml:space="preserve"> </w:t>
       </w:r>
       <w:r>
@@ -3624,7 +3753,7 @@
                     </pic:cNvPicPr>
                   </pic:nvPicPr>
                   <pic:blipFill>
-                    <a:blip r:embed="rId6" cstate="print">
+                    <a:blip r:embed="rId8" cstate="print">
                       <a:extLst>
                         <a:ext uri="{28A0092B-C50C-407E-A947-70E740481C1C}">
                           <a14:useLocalDpi xmlns:a14="http://schemas.microsoft.com/office/drawing/2010/main" val="0"/>
@@ -4017,7 +4146,7 @@
     </w:p>
     <w:p>
       <w:pPr>
-        <w:pStyle w:val="Listparagraf"/>
+        <w:pStyle w:val="ListParagraph"/>
         <w:numPr>
           <w:ilvl w:val="0"/>
           <w:numId w:val="3"/>
@@ -4062,7 +4191,7 @@
     </w:p>
     <w:p>
       <w:pPr>
-        <w:pStyle w:val="Listparagraf"/>
+        <w:pStyle w:val="ListParagraph"/>
         <w:numPr>
           <w:ilvl w:val="0"/>
           <w:numId w:val="3"/>
@@ -4205,7 +4334,7 @@
     </w:p>
     <w:p>
       <w:pPr>
-        <w:pStyle w:val="Listparagraf"/>
+        <w:pStyle w:val="ListParagraph"/>
         <w:numPr>
           <w:ilvl w:val="0"/>
           <w:numId w:val="3"/>
@@ -5050,7 +5179,7 @@
     </w:p>
     <w:p>
       <w:pPr>
-        <w:pStyle w:val="Listparagraf"/>
+        <w:pStyle w:val="ListParagraph"/>
         <w:numPr>
           <w:ilvl w:val="0"/>
           <w:numId w:val="3"/>
@@ -5095,7 +5224,7 @@
     </w:p>
     <w:p>
       <w:pPr>
-        <w:pStyle w:val="Listparagraf"/>
+        <w:pStyle w:val="ListParagraph"/>
         <w:numPr>
           <w:ilvl w:val="0"/>
           <w:numId w:val="3"/>
@@ -5140,7 +5269,7 @@
     </w:p>
     <w:p>
       <w:pPr>
-        <w:pStyle w:val="Listparagraf"/>
+        <w:pStyle w:val="ListParagraph"/>
         <w:numPr>
           <w:ilvl w:val="0"/>
           <w:numId w:val="3"/>
@@ -5225,7 +5354,7 @@
     </w:p>
     <w:p>
       <w:pPr>
-        <w:pStyle w:val="Listparagraf"/>
+        <w:pStyle w:val="ListParagraph"/>
         <w:numPr>
           <w:ilvl w:val="0"/>
           <w:numId w:val="3"/>
@@ -5290,7 +5419,7 @@
     </w:p>
     <w:p>
       <w:pPr>
-        <w:pStyle w:val="Listparagraf"/>
+        <w:pStyle w:val="ListParagraph"/>
         <w:numPr>
           <w:ilvl w:val="0"/>
           <w:numId w:val="3"/>
@@ -5532,7 +5661,7 @@
     </w:p>
     <w:p>
       <w:pPr>
-        <w:pStyle w:val="Listparagraf"/>
+        <w:pStyle w:val="ListParagraph"/>
         <w:numPr>
           <w:ilvl w:val="0"/>
           <w:numId w:val="3"/>
@@ -5597,7 +5726,7 @@
     </w:p>
     <w:p>
       <w:pPr>
-        <w:pStyle w:val="Listparagraf"/>
+        <w:pStyle w:val="ListParagraph"/>
         <w:numPr>
           <w:ilvl w:val="0"/>
           <w:numId w:val="3"/>
@@ -5682,7 +5811,7 @@
     </w:p>
     <w:p>
       <w:pPr>
-        <w:pStyle w:val="Listparagraf"/>
+        <w:pStyle w:val="ListParagraph"/>
         <w:numPr>
           <w:ilvl w:val="0"/>
           <w:numId w:val="3"/>
@@ -6397,7 +6526,7 @@
                     </pic:cNvPicPr>
                   </pic:nvPicPr>
                   <pic:blipFill>
-                    <a:blip r:embed="rId7" cstate="print">
+                    <a:blip r:embed="rId9" cstate="print">
                       <a:extLst>
                         <a:ext uri="{28A0092B-C50C-407E-A947-70E740481C1C}">
                           <a14:useLocalDpi xmlns:a14="http://schemas.microsoft.com/office/drawing/2010/main" val="0"/>
@@ -7073,7 +7202,7 @@
                     </pic:cNvPicPr>
                   </pic:nvPicPr>
                   <pic:blipFill>
-                    <a:blip r:embed="rId8" cstate="print">
+                    <a:blip r:embed="rId10" cstate="print">
                       <a:extLst>
                         <a:ext uri="{28A0092B-C50C-407E-A947-70E740481C1C}">
                           <a14:useLocalDpi xmlns:a14="http://schemas.microsoft.com/office/drawing/2010/main" val="0"/>
@@ -7676,7 +7805,7 @@
                     </pic:cNvPicPr>
                   </pic:nvPicPr>
                   <pic:blipFill>
-                    <a:blip r:embed="rId9" cstate="print">
+                    <a:blip r:embed="rId11" cstate="print">
                       <a:extLst>
                         <a:ext uri="{28A0092B-C50C-407E-A947-70E740481C1C}">
                           <a14:useLocalDpi xmlns:a14="http://schemas.microsoft.com/office/drawing/2010/main" val="0"/>
@@ -7821,7 +7950,7 @@
                     </pic:cNvPicPr>
                   </pic:nvPicPr>
                   <pic:blipFill>
-                    <a:blip r:embed="rId10" cstate="print">
+                    <a:blip r:embed="rId12" cstate="print">
                       <a:extLst>
                         <a:ext uri="{28A0092B-C50C-407E-A947-70E740481C1C}">
                           <a14:useLocalDpi xmlns:a14="http://schemas.microsoft.com/office/drawing/2010/main" val="0"/>
@@ -8864,7 +8993,7 @@
     </w:p>
     <w:p>
       <w:pPr>
-        <w:pStyle w:val="Listparagraf"/>
+        <w:pStyle w:val="ListParagraph"/>
         <w:numPr>
           <w:ilvl w:val="0"/>
           <w:numId w:val="3"/>
@@ -9020,7 +9149,7 @@
     </w:p>
     <w:p>
       <w:pPr>
-        <w:pStyle w:val="Listparagraf"/>
+        <w:pStyle w:val="ListParagraph"/>
         <w:numPr>
           <w:ilvl w:val="0"/>
           <w:numId w:val="3"/>
@@ -9105,7 +9234,7 @@
     </w:p>
     <w:p>
       <w:pPr>
-        <w:pStyle w:val="Listparagraf"/>
+        <w:pStyle w:val="ListParagraph"/>
         <w:numPr>
           <w:ilvl w:val="0"/>
           <w:numId w:val="3"/>
@@ -9190,7 +9319,7 @@
     </w:p>
     <w:p>
       <w:pPr>
-        <w:pStyle w:val="Listparagraf"/>
+        <w:pStyle w:val="ListParagraph"/>
         <w:numPr>
           <w:ilvl w:val="0"/>
           <w:numId w:val="3"/>
@@ -9716,7 +9845,7 @@
                     </pic:cNvPicPr>
                   </pic:nvPicPr>
                   <pic:blipFill>
-                    <a:blip r:embed="rId11" cstate="print">
+                    <a:blip r:embed="rId13" cstate="print">
                       <a:extLst>
                         <a:ext uri="{28A0092B-C50C-407E-A947-70E740481C1C}">
                           <a14:useLocalDpi xmlns:a14="http://schemas.microsoft.com/office/drawing/2010/main" val="0"/>
@@ -10303,7 +10432,7 @@
                     </pic:cNvPicPr>
                   </pic:nvPicPr>
                   <pic:blipFill>
-                    <a:blip r:embed="rId12" cstate="print">
+                    <a:blip r:embed="rId14" cstate="print">
                       <a:extLst>
                         <a:ext uri="{28A0092B-C50C-407E-A947-70E740481C1C}">
                           <a14:useLocalDpi xmlns:a14="http://schemas.microsoft.com/office/drawing/2010/main" val="0"/>
@@ -10758,7 +10887,7 @@
                     </pic:cNvPicPr>
                   </pic:nvPicPr>
                   <pic:blipFill>
-                    <a:blip r:embed="rId13" cstate="print">
+                    <a:blip r:embed="rId15" cstate="print">
                       <a:extLst>
                         <a:ext uri="{28A0092B-C50C-407E-A947-70E740481C1C}">
                           <a14:useLocalDpi xmlns:a14="http://schemas.microsoft.com/office/drawing/2010/main" val="0"/>
@@ -11233,7 +11362,7 @@
     </w:p>
     <w:p>
       <w:pPr>
-        <w:pStyle w:val="Listparagraf"/>
+        <w:pStyle w:val="ListParagraph"/>
         <w:numPr>
           <w:ilvl w:val="0"/>
           <w:numId w:val="3"/>
@@ -11318,7 +11447,7 @@
     </w:p>
     <w:p>
       <w:pPr>
-        <w:pStyle w:val="Listparagraf"/>
+        <w:pStyle w:val="ListParagraph"/>
         <w:numPr>
           <w:ilvl w:val="0"/>
           <w:numId w:val="3"/>
@@ -11403,7 +11532,7 @@
     </w:p>
     <w:p>
       <w:pPr>
-        <w:pStyle w:val="Listparagraf"/>
+        <w:pStyle w:val="ListParagraph"/>
         <w:numPr>
           <w:ilvl w:val="0"/>
           <w:numId w:val="3"/>
@@ -11489,7 +11618,7 @@
     </w:p>
     <w:p>
       <w:pPr>
-        <w:pStyle w:val="Listparagraf"/>
+        <w:pStyle w:val="ListParagraph"/>
         <w:numPr>
           <w:ilvl w:val="0"/>
           <w:numId w:val="3"/>
@@ -11920,7 +12049,7 @@
                     </pic:cNvPicPr>
                   </pic:nvPicPr>
                   <pic:blipFill>
-                    <a:blip r:embed="rId14" cstate="print">
+                    <a:blip r:embed="rId16" cstate="print">
                       <a:extLst>
                         <a:ext uri="{28A0092B-C50C-407E-A947-70E740481C1C}">
                           <a14:useLocalDpi xmlns:a14="http://schemas.microsoft.com/office/drawing/2010/main" val="0"/>
@@ -12105,7 +12234,7 @@
     </w:p>
     <w:p>
       <w:pPr>
-        <w:pStyle w:val="Listparagraf"/>
+        <w:pStyle w:val="ListParagraph"/>
         <w:numPr>
           <w:ilvl w:val="0"/>
           <w:numId w:val="3"/>
@@ -12224,7 +12353,7 @@
     </w:p>
     <w:p>
       <w:pPr>
-        <w:pStyle w:val="Listparagraf"/>
+        <w:pStyle w:val="ListParagraph"/>
         <w:numPr>
           <w:ilvl w:val="0"/>
           <w:numId w:val="3"/>
@@ -12370,7 +12499,7 @@
     </w:p>
     <w:p>
       <w:pPr>
-        <w:pStyle w:val="Listparagraf"/>
+        <w:pStyle w:val="ListParagraph"/>
         <w:numPr>
           <w:ilvl w:val="0"/>
           <w:numId w:val="3"/>
@@ -12507,7 +12636,7 @@
     </w:p>
     <w:p>
       <w:pPr>
-        <w:pStyle w:val="Listparagraf"/>
+        <w:pStyle w:val="ListParagraph"/>
         <w:numPr>
           <w:ilvl w:val="0"/>
           <w:numId w:val="3"/>
@@ -12676,7 +12805,7 @@
     </w:p>
     <w:p>
       <w:pPr>
-        <w:pStyle w:val="Listparagraf"/>
+        <w:pStyle w:val="ListParagraph"/>
         <w:numPr>
           <w:ilvl w:val="0"/>
           <w:numId w:val="3"/>
@@ -12795,7 +12924,7 @@
     </w:p>
     <w:p>
       <w:pPr>
-        <w:pStyle w:val="Listparagraf"/>
+        <w:pStyle w:val="ListParagraph"/>
         <w:numPr>
           <w:ilvl w:val="0"/>
           <w:numId w:val="3"/>
@@ -13248,7 +13377,7 @@
                     </pic:cNvPicPr>
                   </pic:nvPicPr>
                   <pic:blipFill>
-                    <a:blip r:embed="rId15" cstate="print">
+                    <a:blip r:embed="rId17" cstate="print">
                       <a:extLst>
                         <a:ext uri="{28A0092B-C50C-407E-A947-70E740481C1C}">
                           <a14:useLocalDpi xmlns:a14="http://schemas.microsoft.com/office/drawing/2010/main" val="0"/>
@@ -13398,7 +13527,7 @@
                     </pic:cNvPicPr>
                   </pic:nvPicPr>
                   <pic:blipFill>
-                    <a:blip r:embed="rId16" cstate="print">
+                    <a:blip r:embed="rId18" cstate="print">
                       <a:extLst>
                         <a:ext uri="{28A0092B-C50C-407E-A947-70E740481C1C}">
                           <a14:useLocalDpi xmlns:a14="http://schemas.microsoft.com/office/drawing/2010/main" val="0"/>
@@ -13552,7 +13681,7 @@
     </w:p>
     <w:p>
       <w:pPr>
-        <w:pStyle w:val="Listparagraf"/>
+        <w:pStyle w:val="ListParagraph"/>
         <w:numPr>
           <w:ilvl w:val="0"/>
           <w:numId w:val="3"/>
@@ -13628,7 +13757,7 @@
     </w:p>
     <w:p>
       <w:pPr>
-        <w:pStyle w:val="Listparagraf"/>
+        <w:pStyle w:val="ListParagraph"/>
         <w:numPr>
           <w:ilvl w:val="0"/>
           <w:numId w:val="3"/>
@@ -13704,7 +13833,7 @@
     </w:p>
     <w:p>
       <w:pPr>
-        <w:pStyle w:val="Listparagraf"/>
+        <w:pStyle w:val="ListParagraph"/>
         <w:numPr>
           <w:ilvl w:val="0"/>
           <w:numId w:val="3"/>
@@ -13800,7 +13929,7 @@
     </w:p>
     <w:p>
       <w:pPr>
-        <w:pStyle w:val="Listparagraf"/>
+        <w:pStyle w:val="ListParagraph"/>
         <w:numPr>
           <w:ilvl w:val="0"/>
           <w:numId w:val="3"/>
@@ -13896,7 +14025,7 @@
     </w:p>
     <w:p>
       <w:pPr>
-        <w:pStyle w:val="Listparagraf"/>
+        <w:pStyle w:val="ListParagraph"/>
         <w:numPr>
           <w:ilvl w:val="0"/>
           <w:numId w:val="3"/>
@@ -13992,7 +14121,7 @@
     </w:p>
     <w:p>
       <w:pPr>
-        <w:pStyle w:val="Listparagraf"/>
+        <w:pStyle w:val="ListParagraph"/>
         <w:numPr>
           <w:ilvl w:val="0"/>
           <w:numId w:val="3"/>
@@ -14068,7 +14197,7 @@
     </w:p>
     <w:p>
       <w:pPr>
-        <w:pStyle w:val="Listparagraf"/>
+        <w:pStyle w:val="ListParagraph"/>
         <w:numPr>
           <w:ilvl w:val="0"/>
           <w:numId w:val="3"/>
@@ -14144,7 +14273,7 @@
     </w:p>
     <w:p>
       <w:pPr>
-        <w:pStyle w:val="Listparagraf"/>
+        <w:pStyle w:val="ListParagraph"/>
         <w:numPr>
           <w:ilvl w:val="0"/>
           <w:numId w:val="3"/>
@@ -14975,7 +15104,7 @@
                     </pic:cNvPicPr>
                   </pic:nvPicPr>
                   <pic:blipFill>
-                    <a:blip r:embed="rId17" cstate="print">
+                    <a:blip r:embed="rId19" cstate="print">
                       <a:extLst>
                         <a:ext uri="{28A0092B-C50C-407E-A947-70E740481C1C}">
                           <a14:useLocalDpi xmlns:a14="http://schemas.microsoft.com/office/drawing/2010/main" val="0"/>
@@ -15087,7 +15216,7 @@
     </w:p>
     <w:p>
       <w:pPr>
-        <w:pStyle w:val="Listparagraf"/>
+        <w:pStyle w:val="ListParagraph"/>
         <w:numPr>
           <w:ilvl w:val="0"/>
           <w:numId w:val="3"/>
@@ -15173,7 +15302,7 @@
     </w:p>
     <w:p>
       <w:pPr>
-        <w:pStyle w:val="Listparagraf"/>
+        <w:pStyle w:val="ListParagraph"/>
         <w:numPr>
           <w:ilvl w:val="0"/>
           <w:numId w:val="3"/>
@@ -15278,7 +15407,7 @@
     </w:p>
     <w:p>
       <w:pPr>
-        <w:pStyle w:val="Listparagraf"/>
+        <w:pStyle w:val="ListParagraph"/>
         <w:numPr>
           <w:ilvl w:val="0"/>
           <w:numId w:val="3"/>
@@ -15434,7 +15563,7 @@
     </w:p>
     <w:p>
       <w:pPr>
-        <w:pStyle w:val="Listparagraf"/>
+        <w:pStyle w:val="ListParagraph"/>
         <w:numPr>
           <w:ilvl w:val="0"/>
           <w:numId w:val="3"/>
@@ -16299,7 +16428,7 @@
                     </pic:cNvPicPr>
                   </pic:nvPicPr>
                   <pic:blipFill>
-                    <a:blip r:embed="rId18" cstate="print">
+                    <a:blip r:embed="rId20" cstate="print">
                       <a:extLst>
                         <a:ext uri="{28A0092B-C50C-407E-A947-70E740481C1C}">
                           <a14:useLocalDpi xmlns:a14="http://schemas.microsoft.com/office/drawing/2010/main" val="0"/>
@@ -16885,7 +17014,7 @@
                     </pic:cNvPicPr>
                   </pic:nvPicPr>
                   <pic:blipFill>
-                    <a:blip r:embed="rId19" cstate="print">
+                    <a:blip r:embed="rId21" cstate="print">
                       <a:extLst>
                         <a:ext uri="{28A0092B-C50C-407E-A947-70E740481C1C}">
                           <a14:useLocalDpi xmlns:a14="http://schemas.microsoft.com/office/drawing/2010/main" val="0"/>
@@ -17447,7 +17576,7 @@
                     </pic:cNvPicPr>
                   </pic:nvPicPr>
                   <pic:blipFill>
-                    <a:blip r:embed="rId20" cstate="print">
+                    <a:blip r:embed="rId22" cstate="print">
                       <a:extLst>
                         <a:ext uri="{28A0092B-C50C-407E-A947-70E740481C1C}">
                           <a14:useLocalDpi xmlns:a14="http://schemas.microsoft.com/office/drawing/2010/main" val="0"/>
@@ -17772,17 +17901,17 @@
           <w:szCs w:val="24"/>
           <w:lang w:val="ro-RO"/>
         </w:rPr>
-        <w:t xml:space="preserve"> tulpini sensibile 10 pacien</w:t>
-      </w:r>
-      <w:proofErr w:type="spellStart"/>
-      <w:r>
-        <w:rPr>
-          <w:rFonts w:ascii="Times New Roman" w:hAnsi="Times New Roman" w:cs="Times New Roman"/>
-          <w:sz w:val="24"/>
-          <w:szCs w:val="24"/>
-          <w:lang w:val="ro-RO"/>
-        </w:rPr>
-        <w:t>ti</w:t>
+        <w:t xml:space="preserve"> tulpini sensibile 10 </w:t>
+      </w:r>
+      <w:proofErr w:type="spellStart"/>
+      <w:r>
+        <w:rPr>
+          <w:rFonts w:ascii="Times New Roman" w:hAnsi="Times New Roman" w:cs="Times New Roman"/>
+          <w:sz w:val="24"/>
+          <w:szCs w:val="24"/>
+          <w:lang w:val="ro-RO"/>
+        </w:rPr>
+        <w:t>pacienti</w:t>
       </w:r>
       <w:proofErr w:type="spellEnd"/>
       <w:r>
@@ -18007,6 +18136,12 @@
       </w:pPr>
     </w:p>
     <w:sectPr>
+      <w:headerReference w:type="even" r:id="rId23"/>
+      <w:headerReference w:type="default" r:id="rId24"/>
+      <w:footerReference w:type="even" r:id="rId25"/>
+      <w:footerReference w:type="default" r:id="rId26"/>
+      <w:headerReference w:type="first" r:id="rId27"/>
+      <w:footerReference w:type="first" r:id="rId28"/>
       <w:pgSz w:w="12240" w:h="15840"/>
       <w:pgMar w:top="1440" w:right="1440" w:bottom="1440" w:left="1440" w:header="720" w:footer="720" w:gutter="0"/>
       <w:cols w:space="720"/>
@@ -18016,8 +18151,234 @@
 </w:document>
 </file>
 
+<file path=word/endnotes.xml><?xml version="1.0" encoding="utf-8"?>
+<w:endnotes xmlns:wpc="http://schemas.microsoft.com/office/word/2010/wordprocessingCanvas" xmlns:cx="http://schemas.microsoft.com/office/drawing/2014/chartex" xmlns:cx1="http://schemas.microsoft.com/office/drawing/2015/9/8/chartex" xmlns:cx2="http://schemas.microsoft.com/office/drawing/2015/10/21/chartex" xmlns:cx3="http://schemas.microsoft.com/office/drawing/2016/5/9/chartex" xmlns:cx4="http://schemas.microsoft.com/office/drawing/2016/5/10/chartex" xmlns:cx5="http://schemas.microsoft.com/office/drawing/2016/5/11/chartex" xmlns:cx6="http://schemas.microsoft.com/office/drawing/2016/5/12/chartex" xmlns:cx7="http://schemas.microsoft.com/office/drawing/2016/5/13/chartex" xmlns:cx8="http://schemas.microsoft.com/office/drawing/2016/5/14/chartex" xmlns:mc="http://schemas.openxmlformats.org/markup-compatibility/2006" xmlns:aink="http://schemas.microsoft.com/office/drawing/2016/ink" xmlns:am3d="http://schemas.microsoft.com/office/drawing/2017/model3d" xmlns:o="urn:schemas-microsoft-com:office:office" xmlns:oel="http://schemas.microsoft.com/office/2019/extlst" xmlns:r="http://schemas.openxmlformats.org/officeDocument/2006/relationships" xmlns:m="http://schemas.openxmlformats.org/officeDocument/2006/math" xmlns:v="urn:schemas-microsoft-com:vml" xmlns:wp14="http://schemas.microsoft.com/office/word/2010/wordprocessingDrawing" xmlns:wp="http://schemas.openxmlformats.org/drawingml/2006/wordprocessingDrawing" xmlns:w10="urn:schemas-microsoft-com:office:word" xmlns:w="http://schemas.openxmlformats.org/wordprocessingml/2006/main" xmlns:w14="http://schemas.microsoft.com/office/word/2010/wordml" xmlns:w15="http://schemas.microsoft.com/office/word/2012/wordml" xmlns:w16cex="http://schemas.microsoft.com/office/word/2018/wordml/cex" xmlns:w16cid="http://schemas.microsoft.com/office/word/2016/wordml/cid" xmlns:w16="http://schemas.microsoft.com/office/word/2018/wordml" xmlns:w16sdtdh="http://schemas.microsoft.com/office/word/2020/wordml/sdtdatahash" xmlns:w16se="http://schemas.microsoft.com/office/word/2015/wordml/symex" xmlns:wpg="http://schemas.microsoft.com/office/word/2010/wordprocessingGroup" xmlns:wpi="http://schemas.microsoft.com/office/word/2010/wordprocessingInk" xmlns:wne="http://schemas.microsoft.com/office/word/2006/wordml" xmlns:wps="http://schemas.microsoft.com/office/word/2010/wordprocessingShape" mc:Ignorable="w14 w15 w16se w16cid w16 w16cex w16sdtdh wp14">
+  <w:endnote w:type="separator" w:id="-1">
+    <w:p>
+      <w:pPr>
+        <w:spacing w:after="0" w:line="240" w:lineRule="auto"/>
+      </w:pPr>
+      <w:r>
+        <w:separator/>
+      </w:r>
+    </w:p>
+  </w:endnote>
+  <w:endnote w:type="continuationSeparator" w:id="0">
+    <w:p>
+      <w:pPr>
+        <w:spacing w:after="0" w:line="240" w:lineRule="auto"/>
+      </w:pPr>
+      <w:r>
+        <w:continuationSeparator/>
+      </w:r>
+    </w:p>
+  </w:endnote>
+</w:endnotes>
+</file>
+
+<file path=word/footer1.xml><?xml version="1.0" encoding="utf-8"?>
+<w:ftr xmlns:wpc="http://schemas.microsoft.com/office/word/2010/wordprocessingCanvas" xmlns:cx="http://schemas.microsoft.com/office/drawing/2014/chartex" xmlns:cx1="http://schemas.microsoft.com/office/drawing/2015/9/8/chartex" xmlns:cx2="http://schemas.microsoft.com/office/drawing/2015/10/21/chartex" xmlns:cx3="http://schemas.microsoft.com/office/drawing/2016/5/9/chartex" xmlns:cx4="http://schemas.microsoft.com/office/drawing/2016/5/10/chartex" xmlns:cx5="http://schemas.microsoft.com/office/drawing/2016/5/11/chartex" xmlns:cx6="http://schemas.microsoft.com/office/drawing/2016/5/12/chartex" xmlns:cx7="http://schemas.microsoft.com/office/drawing/2016/5/13/chartex" xmlns:cx8="http://schemas.microsoft.com/office/drawing/2016/5/14/chartex" xmlns:mc="http://schemas.openxmlformats.org/markup-compatibility/2006" xmlns:aink="http://schemas.microsoft.com/office/drawing/2016/ink" xmlns:am3d="http://schemas.microsoft.com/office/drawing/2017/model3d" xmlns:o="urn:schemas-microsoft-com:office:office" xmlns:oel="http://schemas.microsoft.com/office/2019/extlst" xmlns:r="http://schemas.openxmlformats.org/officeDocument/2006/relationships" xmlns:m="http://schemas.openxmlformats.org/officeDocument/2006/math" xmlns:v="urn:schemas-microsoft-com:vml" xmlns:wp14="http://schemas.microsoft.com/office/word/2010/wordprocessingDrawing" xmlns:wp="http://schemas.openxmlformats.org/drawingml/2006/wordprocessingDrawing" xmlns:w10="urn:schemas-microsoft-com:office:word" xmlns:w="http://schemas.openxmlformats.org/wordprocessingml/2006/main" xmlns:w14="http://schemas.microsoft.com/office/word/2010/wordml" xmlns:w15="http://schemas.microsoft.com/office/word/2012/wordml" xmlns:w16cex="http://schemas.microsoft.com/office/word/2018/wordml/cex" xmlns:w16cid="http://schemas.microsoft.com/office/word/2016/wordml/cid" xmlns:w16="http://schemas.microsoft.com/office/word/2018/wordml" xmlns:w16sdtdh="http://schemas.microsoft.com/office/word/2020/wordml/sdtdatahash" xmlns:w16se="http://schemas.microsoft.com/office/word/2015/wordml/symex" xmlns:wpg="http://schemas.microsoft.com/office/word/2010/wordprocessingGroup" xmlns:wpi="http://schemas.microsoft.com/office/word/2010/wordprocessingInk" xmlns:wne="http://schemas.microsoft.com/office/word/2006/wordml" xmlns:wps="http://schemas.microsoft.com/office/word/2010/wordprocessingShape" mc:Ignorable="w14 w15 w16se w16cid w16 w16cex w16sdtdh wp14">
+  <w:p>
+    <w:pPr>
+      <w:pStyle w:val="Footer"/>
+    </w:pPr>
+  </w:p>
+</w:ftr>
+</file>
+
+<file path=word/footer2.xml><?xml version="1.0" encoding="utf-8"?>
+<w:ftr xmlns:wpc="http://schemas.microsoft.com/office/word/2010/wordprocessingCanvas" xmlns:cx="http://schemas.microsoft.com/office/drawing/2014/chartex" xmlns:cx1="http://schemas.microsoft.com/office/drawing/2015/9/8/chartex" xmlns:cx2="http://schemas.microsoft.com/office/drawing/2015/10/21/chartex" xmlns:cx3="http://schemas.microsoft.com/office/drawing/2016/5/9/chartex" xmlns:cx4="http://schemas.microsoft.com/office/drawing/2016/5/10/chartex" xmlns:cx5="http://schemas.microsoft.com/office/drawing/2016/5/11/chartex" xmlns:cx6="http://schemas.microsoft.com/office/drawing/2016/5/12/chartex" xmlns:cx7="http://schemas.microsoft.com/office/drawing/2016/5/13/chartex" xmlns:cx8="http://schemas.microsoft.com/office/drawing/2016/5/14/chartex" xmlns:mc="http://schemas.openxmlformats.org/markup-compatibility/2006" xmlns:aink="http://schemas.microsoft.com/office/drawing/2016/ink" xmlns:am3d="http://schemas.microsoft.com/office/drawing/2017/model3d" xmlns:o="urn:schemas-microsoft-com:office:office" xmlns:oel="http://schemas.microsoft.com/office/2019/extlst" xmlns:r="http://schemas.openxmlformats.org/officeDocument/2006/relationships" xmlns:m="http://schemas.openxmlformats.org/officeDocument/2006/math" xmlns:v="urn:schemas-microsoft-com:vml" xmlns:wp14="http://schemas.microsoft.com/office/word/2010/wordprocessingDrawing" xmlns:wp="http://schemas.openxmlformats.org/drawingml/2006/wordprocessingDrawing" xmlns:w10="urn:schemas-microsoft-com:office:word" xmlns:w="http://schemas.openxmlformats.org/wordprocessingml/2006/main" xmlns:w14="http://schemas.microsoft.com/office/word/2010/wordml" xmlns:w15="http://schemas.microsoft.com/office/word/2012/wordml" xmlns:w16cex="http://schemas.microsoft.com/office/word/2018/wordml/cex" xmlns:w16cid="http://schemas.microsoft.com/office/word/2016/wordml/cid" xmlns:w16="http://schemas.microsoft.com/office/word/2018/wordml" xmlns:w16sdtdh="http://schemas.microsoft.com/office/word/2020/wordml/sdtdatahash" xmlns:w16se="http://schemas.microsoft.com/office/word/2015/wordml/symex" xmlns:wpg="http://schemas.microsoft.com/office/word/2010/wordprocessingGroup" xmlns:wpi="http://schemas.microsoft.com/office/word/2010/wordprocessingInk" xmlns:wne="http://schemas.microsoft.com/office/word/2006/wordml" xmlns:wps="http://schemas.microsoft.com/office/word/2010/wordprocessingShape" mc:Ignorable="w14 w15 w16se w16cid w16 w16cex w16sdtdh wp14">
+  <w:p>
+    <w:pPr>
+      <w:pStyle w:val="Footer"/>
+    </w:pPr>
+    <w:r>
+      <w:rPr>
+        <w:noProof/>
+      </w:rPr>
+      <mc:AlternateContent>
+        <mc:Choice Requires="wps">
+          <w:drawing>
+            <wp:anchor distT="0" distB="0" distL="114300" distR="114300" simplePos="0" relativeHeight="251659264" behindDoc="0" locked="0" layoutInCell="0" allowOverlap="1" wp14:anchorId="2FC908C5" wp14:editId="40C24BCE">
+              <wp:simplePos x="0" y="0"/>
+              <wp:positionH relativeFrom="page">
+                <wp:posOffset>0</wp:posOffset>
+              </wp:positionH>
+              <wp:positionV relativeFrom="page">
+                <wp:posOffset>9594215</wp:posOffset>
+              </wp:positionV>
+              <wp:extent cx="7772400" cy="273050"/>
+              <wp:effectExtent l="0" t="0" r="0" b="12700"/>
+              <wp:wrapNone/>
+              <wp:docPr id="1" name="MSIPCM6a314b438819cc45e65b2795" descr="{&quot;HashCode&quot;:-1699574231,&quot;Height&quot;:792.0,&quot;Width&quot;:612.0,&quot;Placement&quot;:&quot;Footer&quot;,&quot;Index&quot;:&quot;Primary&quot;,&quot;Section&quot;:1,&quot;Top&quot;:0.0,&quot;Left&quot;:0.0}"/>
+              <wp:cNvGraphicFramePr/>
+              <a:graphic xmlns:a="http://schemas.openxmlformats.org/drawingml/2006/main">
+                <a:graphicData uri="http://schemas.microsoft.com/office/word/2010/wordprocessingShape">
+                  <wps:wsp>
+                    <wps:cNvSpPr txBox="1"/>
+                    <wps:spPr>
+                      <a:xfrm>
+                        <a:off x="0" y="0"/>
+                        <a:ext cx="7772400" cy="273050"/>
+                      </a:xfrm>
+                      <a:prstGeom prst="rect">
+                        <a:avLst/>
+                      </a:prstGeom>
+                      <a:noFill/>
+                      <a:ln w="6350">
+                        <a:noFill/>
+                      </a:ln>
+                      <a:extLst>
+                        <a:ext uri="{91240B29-F687-4F45-9708-019B960494DF}">
+                          <a14:hiddenLine xmlns:a14="http://schemas.microsoft.com/office/drawing/2010/main" w="6350">
+                            <a:solidFill>
+                              <a:prstClr val="black"/>
+                            </a:solidFill>
+                          </a14:hiddenLine>
+                        </a:ext>
+                      </a:extLst>
+                    </wps:spPr>
+                    <wps:txbx>
+                      <w:txbxContent>
+                        <w:p>
+                          <w:pPr>
+                            <w:spacing w:after="0"/>
+                            <w:rPr>
+                              <w:rFonts w:ascii="Calibri" w:hAnsi="Calibri" w:cs="Calibri"/>
+                              <w:color w:val="000000"/>
+                              <w:sz w:val="14"/>
+                            </w:rPr>
+                          </w:pPr>
+                          <w:r>
+                            <w:rPr>
+                              <w:rFonts w:ascii="Calibri" w:hAnsi="Calibri" w:cs="Calibri"/>
+                              <w:color w:val="000000"/>
+                              <w:sz w:val="14"/>
+                            </w:rPr>
+                            <w:t>C2 General</w:t>
+                          </w:r>
+                        </w:p>
+                      </w:txbxContent>
+                    </wps:txbx>
+                    <wps:bodyPr rot="0" spcFirstLastPara="0" vertOverflow="overflow" horzOverflow="overflow" vert="horz" wrap="square" lIns="254000" tIns="0" rIns="91440" bIns="0" numCol="1" spcCol="0" rtlCol="0" fromWordArt="0" anchor="b" anchorCtr="0" forceAA="0" compatLnSpc="1">
+                      <a:prstTxWarp prst="textNoShape">
+                        <a:avLst/>
+                      </a:prstTxWarp>
+                      <a:noAutofit/>
+                    </wps:bodyPr>
+                  </wps:wsp>
+                </a:graphicData>
+              </a:graphic>
+            </wp:anchor>
+          </w:drawing>
+        </mc:Choice>
+        <mc:Fallback>
+          <w:pict>
+            <v:shapetype w14:anchorId="2FC908C5" id="_x0000_t202" coordsize="21600,21600" o:spt="202" path="m,l,21600r21600,l21600,xe">
+              <v:stroke joinstyle="miter"/>
+              <v:path gradientshapeok="t" o:connecttype="rect"/>
+            </v:shapetype>
+            <v:shape id="MSIPCM6a314b438819cc45e65b2795" o:spid="_x0000_s1026" type="#_x0000_t202" alt="{&quot;HashCode&quot;:-1699574231,&quot;Height&quot;:792.0,&quot;Width&quot;:612.0,&quot;Placement&quot;:&quot;Footer&quot;,&quot;Index&quot;:&quot;Primary&quot;,&quot;Section&quot;:1,&quot;Top&quot;:0.0,&quot;Left&quot;:0.0}" style="position:absolute;margin-left:0;margin-top:755.45pt;width:612pt;height:21.5pt;z-index:251659264;visibility:visible;mso-wrap-style:square;mso-wrap-distance-left:9pt;mso-wrap-distance-top:0;mso-wrap-distance-right:9pt;mso-wrap-distance-bottom:0;mso-position-horizontal:absolute;mso-position-horizontal-relative:page;mso-position-vertical:absolute;mso-position-vertical-relative:page;v-text-anchor:bottom" o:gfxdata="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" o:allowincell="f" filled="f" stroked="f" strokeweight=".5pt">
+              <v:fill o:detectmouseclick="t"/>
+              <v:textbox inset="20pt,0,,0">
+                <w:txbxContent>
+                  <w:p>
+                    <w:pPr>
+                      <w:spacing w:after="0"/>
+                      <w:rPr>
+                        <w:rFonts w:ascii="Calibri" w:hAnsi="Calibri" w:cs="Calibri"/>
+                        <w:color w:val="000000"/>
+                        <w:sz w:val="14"/>
+                      </w:rPr>
+                    </w:pPr>
+                    <w:r>
+                      <w:rPr>
+                        <w:rFonts w:ascii="Calibri" w:hAnsi="Calibri" w:cs="Calibri"/>
+                        <w:color w:val="000000"/>
+                        <w:sz w:val="14"/>
+                      </w:rPr>
+                      <w:t>C2 General</w:t>
+                    </w:r>
+                  </w:p>
+                </w:txbxContent>
+              </v:textbox>
+              <w10:wrap anchorx="page" anchory="page"/>
+            </v:shape>
+          </w:pict>
+        </mc:Fallback>
+      </mc:AlternateContent>
+    </w:r>
+  </w:p>
+</w:ftr>
+</file>
+
+<file path=word/footer3.xml><?xml version="1.0" encoding="utf-8"?>
+<w:ftr xmlns:wpc="http://schemas.microsoft.com/office/word/2010/wordprocessingCanvas" xmlns:cx="http://schemas.microsoft.com/office/drawing/2014/chartex" xmlns:cx1="http://schemas.microsoft.com/office/drawing/2015/9/8/chartex" xmlns:cx2="http://schemas.microsoft.com/office/drawing/2015/10/21/chartex" xmlns:cx3="http://schemas.microsoft.com/office/drawing/2016/5/9/chartex" xmlns:cx4="http://schemas.microsoft.com/office/drawing/2016/5/10/chartex" xmlns:cx5="http://schemas.microsoft.com/office/drawing/2016/5/11/chartex" xmlns:cx6="http://schemas.microsoft.com/office/drawing/2016/5/12/chartex" xmlns:cx7="http://schemas.microsoft.com/office/drawing/2016/5/13/chartex" xmlns:cx8="http://schemas.microsoft.com/office/drawing/2016/5/14/chartex" xmlns:mc="http://schemas.openxmlformats.org/markup-compatibility/2006" xmlns:aink="http://schemas.microsoft.com/office/drawing/2016/ink" xmlns:am3d="http://schemas.microsoft.com/office/drawing/2017/model3d" xmlns:o="urn:schemas-microsoft-com:office:office" xmlns:oel="http://schemas.microsoft.com/office/2019/extlst" xmlns:r="http://schemas.openxmlformats.org/officeDocument/2006/relationships" xmlns:m="http://schemas.openxmlformats.org/officeDocument/2006/math" xmlns:v="urn:schemas-microsoft-com:vml" xmlns:wp14="http://schemas.microsoft.com/office/word/2010/wordprocessingDrawing" xmlns:wp="http://schemas.openxmlformats.org/drawingml/2006/wordprocessingDrawing" xmlns:w10="urn:schemas-microsoft-com:office:word" xmlns:w="http://schemas.openxmlformats.org/wordprocessingml/2006/main" xmlns:w14="http://schemas.microsoft.com/office/word/2010/wordml" xmlns:w15="http://schemas.microsoft.com/office/word/2012/wordml" xmlns:w16cex="http://schemas.microsoft.com/office/word/2018/wordml/cex" xmlns:w16cid="http://schemas.microsoft.com/office/word/2016/wordml/cid" xmlns:w16="http://schemas.microsoft.com/office/word/2018/wordml" xmlns:w16sdtdh="http://schemas.microsoft.com/office/word/2020/wordml/sdtdatahash" xmlns:w16se="http://schemas.microsoft.com/office/word/2015/wordml/symex" xmlns:wpg="http://schemas.microsoft.com/office/word/2010/wordprocessingGroup" xmlns:wpi="http://schemas.microsoft.com/office/word/2010/wordprocessingInk" xmlns:wne="http://schemas.microsoft.com/office/word/2006/wordml" xmlns:wps="http://schemas.microsoft.com/office/word/2010/wordprocessingShape" mc:Ignorable="w14 w15 w16se w16cid w16 w16cex w16sdtdh wp14">
+  <w:p>
+    <w:pPr>
+      <w:pStyle w:val="Footer"/>
+    </w:pPr>
+  </w:p>
+</w:ftr>
+</file>
+
+<file path=word/footnotes.xml><?xml version="1.0" encoding="utf-8"?>
+<w:footnotes xmlns:wpc="http://schemas.microsoft.com/office/word/2010/wordprocessingCanvas" xmlns:cx="http://schemas.microsoft.com/office/drawing/2014/chartex" xmlns:cx1="http://schemas.microsoft.com/office/drawing/2015/9/8/chartex" xmlns:cx2="http://schemas.microsoft.com/office/drawing/2015/10/21/chartex" xmlns:cx3="http://schemas.microsoft.com/office/drawing/2016/5/9/chartex" xmlns:cx4="http://schemas.microsoft.com/office/drawing/2016/5/10/chartex" xmlns:cx5="http://schemas.microsoft.com/office/drawing/2016/5/11/chartex" xmlns:cx6="http://schemas.microsoft.com/office/drawing/2016/5/12/chartex" xmlns:cx7="http://schemas.microsoft.com/office/drawing/2016/5/13/chartex" xmlns:cx8="http://schemas.microsoft.com/office/drawing/2016/5/14/chartex" xmlns:mc="http://schemas.openxmlformats.org/markup-compatibility/2006" xmlns:aink="http://schemas.microsoft.com/office/drawing/2016/ink" xmlns:am3d="http://schemas.microsoft.com/office/drawing/2017/model3d" xmlns:o="urn:schemas-microsoft-com:office:office" xmlns:oel="http://schemas.microsoft.com/office/2019/extlst" xmlns:r="http://schemas.openxmlformats.org/officeDocument/2006/relationships" xmlns:m="http://schemas.openxmlformats.org/officeDocument/2006/math" xmlns:v="urn:schemas-microsoft-com:vml" xmlns:wp14="http://schemas.microsoft.com/office/word/2010/wordprocessingDrawing" xmlns:wp="http://schemas.openxmlformats.org/drawingml/2006/wordprocessingDrawing" xmlns:w10="urn:schemas-microsoft-com:office:word" xmlns:w="http://schemas.openxmlformats.org/wordprocessingml/2006/main" xmlns:w14="http://schemas.microsoft.com/office/word/2010/wordml" xmlns:w15="http://schemas.microsoft.com/office/word/2012/wordml" xmlns:w16cex="http://schemas.microsoft.com/office/word/2018/wordml/cex" xmlns:w16cid="http://schemas.microsoft.com/office/word/2016/wordml/cid" xmlns:w16="http://schemas.microsoft.com/office/word/2018/wordml" xmlns:w16sdtdh="http://schemas.microsoft.com/office/word/2020/wordml/sdtdatahash" xmlns:w16se="http://schemas.microsoft.com/office/word/2015/wordml/symex" xmlns:wpg="http://schemas.microsoft.com/office/word/2010/wordprocessingGroup" xmlns:wpi="http://schemas.microsoft.com/office/word/2010/wordprocessingInk" xmlns:wne="http://schemas.microsoft.com/office/word/2006/wordml" xmlns:wps="http://schemas.microsoft.com/office/word/2010/wordprocessingShape" mc:Ignorable="w14 w15 w16se w16cid w16 w16cex w16sdtdh wp14">
+  <w:footnote w:type="separator" w:id="-1">
+    <w:p>
+      <w:pPr>
+        <w:spacing w:after="0" w:line="240" w:lineRule="auto"/>
+      </w:pPr>
+      <w:r>
+        <w:separator/>
+      </w:r>
+    </w:p>
+  </w:footnote>
+  <w:footnote w:type="continuationSeparator" w:id="0">
+    <w:p>
+      <w:pPr>
+        <w:spacing w:after="0" w:line="240" w:lineRule="auto"/>
+      </w:pPr>
+      <w:r>
+        <w:continuationSeparator/>
+      </w:r>
+    </w:p>
+  </w:footnote>
+</w:footnotes>
+</file>
+
+<file path=word/header1.xml><?xml version="1.0" encoding="utf-8"?>
+<w:hdr xmlns:wpc="http://schemas.microsoft.com/office/word/2010/wordprocessingCanvas" xmlns:cx="http://schemas.microsoft.com/office/drawing/2014/chartex" xmlns:cx1="http://schemas.microsoft.com/office/drawing/2015/9/8/chartex" xmlns:cx2="http://schemas.microsoft.com/office/drawing/2015/10/21/chartex" xmlns:cx3="http://schemas.microsoft.com/office/drawing/2016/5/9/chartex" xmlns:cx4="http://schemas.microsoft.com/office/drawing/2016/5/10/chartex" xmlns:cx5="http://schemas.microsoft.com/office/drawing/2016/5/11/chartex" xmlns:cx6="http://schemas.microsoft.com/office/drawing/2016/5/12/chartex" xmlns:cx7="http://schemas.microsoft.com/office/drawing/2016/5/13/chartex" xmlns:cx8="http://schemas.microsoft.com/office/drawing/2016/5/14/chartex" xmlns:mc="http://schemas.openxmlformats.org/markup-compatibility/2006" xmlns:aink="http://schemas.microsoft.com/office/drawing/2016/ink" xmlns:am3d="http://schemas.microsoft.com/office/drawing/2017/model3d" xmlns:o="urn:schemas-microsoft-com:office:office" xmlns:oel="http://schemas.microsoft.com/office/2019/extlst" xmlns:r="http://schemas.openxmlformats.org/officeDocument/2006/relationships" xmlns:m="http://schemas.openxmlformats.org/officeDocument/2006/math" xmlns:v="urn:schemas-microsoft-com:vml" xmlns:wp14="http://schemas.microsoft.com/office/word/2010/wordprocessingDrawing" xmlns:wp="http://schemas.openxmlformats.org/drawingml/2006/wordprocessingDrawing" xmlns:w10="urn:schemas-microsoft-com:office:word" xmlns:w="http://schemas.openxmlformats.org/wordprocessingml/2006/main" xmlns:w14="http://schemas.microsoft.com/office/word/2010/wordml" xmlns:w15="http://schemas.microsoft.com/office/word/2012/wordml" xmlns:w16cex="http://schemas.microsoft.com/office/word/2018/wordml/cex" xmlns:w16cid="http://schemas.microsoft.com/office/word/2016/wordml/cid" xmlns:w16="http://schemas.microsoft.com/office/word/2018/wordml" xmlns:w16sdtdh="http://schemas.microsoft.com/office/word/2020/wordml/sdtdatahash" xmlns:w16se="http://schemas.microsoft.com/office/word/2015/wordml/symex" xmlns:wpg="http://schemas.microsoft.com/office/word/2010/wordprocessingGroup" xmlns:wpi="http://schemas.microsoft.com/office/word/2010/wordprocessingInk" xmlns:wne="http://schemas.microsoft.com/office/word/2006/wordml" xmlns:wps="http://schemas.microsoft.com/office/word/2010/wordprocessingShape" mc:Ignorable="w14 w15 w16se w16cid w16 w16cex w16sdtdh wp14">
+  <w:p>
+    <w:pPr>
+      <w:pStyle w:val="Header"/>
+    </w:pPr>
+  </w:p>
+</w:hdr>
+</file>
+
+<file path=word/header2.xml><?xml version="1.0" encoding="utf-8"?>
+<w:hdr xmlns:wpc="http://schemas.microsoft.com/office/word/2010/wordprocessingCanvas" xmlns:cx="http://schemas.microsoft.com/office/drawing/2014/chartex" xmlns:cx1="http://schemas.microsoft.com/office/drawing/2015/9/8/chartex" xmlns:cx2="http://schemas.microsoft.com/office/drawing/2015/10/21/chartex" xmlns:cx3="http://schemas.microsoft.com/office/drawing/2016/5/9/chartex" xmlns:cx4="http://schemas.microsoft.com/office/drawing/2016/5/10/chartex" xmlns:cx5="http://schemas.microsoft.com/office/drawing/2016/5/11/chartex" xmlns:cx6="http://schemas.microsoft.com/office/drawing/2016/5/12/chartex" xmlns:cx7="http://schemas.microsoft.com/office/drawing/2016/5/13/chartex" xmlns:cx8="http://schemas.microsoft.com/office/drawing/2016/5/14/chartex" xmlns:mc="http://schemas.openxmlformats.org/markup-compatibility/2006" xmlns:aink="http://schemas.microsoft.com/office/drawing/2016/ink" xmlns:am3d="http://schemas.microsoft.com/office/drawing/2017/model3d" xmlns:o="urn:schemas-microsoft-com:office:office" xmlns:oel="http://schemas.microsoft.com/office/2019/extlst" xmlns:r="http://schemas.openxmlformats.org/officeDocument/2006/relationships" xmlns:m="http://schemas.openxmlformats.org/officeDocument/2006/math" xmlns:v="urn:schemas-microsoft-com:vml" xmlns:wp14="http://schemas.microsoft.com/office/word/2010/wordprocessingDrawing" xmlns:wp="http://schemas.openxmlformats.org/drawingml/2006/wordprocessingDrawing" xmlns:w10="urn:schemas-microsoft-com:office:word" xmlns:w="http://schemas.openxmlformats.org/wordprocessingml/2006/main" xmlns:w14="http://schemas.microsoft.com/office/word/2010/wordml" xmlns:w15="http://schemas.microsoft.com/office/word/2012/wordml" xmlns:w16cex="http://schemas.microsoft.com/office/word/2018/wordml/cex" xmlns:w16cid="http://schemas.microsoft.com/office/word/2016/wordml/cid" xmlns:w16="http://schemas.microsoft.com/office/word/2018/wordml" xmlns:w16sdtdh="http://schemas.microsoft.com/office/word/2020/wordml/sdtdatahash" xmlns:w16se="http://schemas.microsoft.com/office/word/2015/wordml/symex" xmlns:wpg="http://schemas.microsoft.com/office/word/2010/wordprocessingGroup" xmlns:wpi="http://schemas.microsoft.com/office/word/2010/wordprocessingInk" xmlns:wne="http://schemas.microsoft.com/office/word/2006/wordml" xmlns:wps="http://schemas.microsoft.com/office/word/2010/wordprocessingShape" mc:Ignorable="w14 w15 w16se w16cid w16 w16cex w16sdtdh wp14">
+  <w:p>
+    <w:pPr>
+      <w:pStyle w:val="Header"/>
+    </w:pPr>
+  </w:p>
+</w:hdr>
+</file>
+
+<file path=word/header3.xml><?xml version="1.0" encoding="utf-8"?>
+<w:hdr xmlns:wpc="http://schemas.microsoft.com/office/word/2010/wordprocessingCanvas" xmlns:cx="http://schemas.microsoft.com/office/drawing/2014/chartex" xmlns:cx1="http://schemas.microsoft.com/office/drawing/2015/9/8/chartex" xmlns:cx2="http://schemas.microsoft.com/office/drawing/2015/10/21/chartex" xmlns:cx3="http://schemas.microsoft.com/office/drawing/2016/5/9/chartex" xmlns:cx4="http://schemas.microsoft.com/office/drawing/2016/5/10/chartex" xmlns:cx5="http://schemas.microsoft.com/office/drawing/2016/5/11/chartex" xmlns:cx6="http://schemas.microsoft.com/office/drawing/2016/5/12/chartex" xmlns:cx7="http://schemas.microsoft.com/office/drawing/2016/5/13/chartex" xmlns:cx8="http://schemas.microsoft.com/office/drawing/2016/5/14/chartex" xmlns:mc="http://schemas.openxmlformats.org/markup-compatibility/2006" xmlns:aink="http://schemas.microsoft.com/office/drawing/2016/ink" xmlns:am3d="http://schemas.microsoft.com/office/drawing/2017/model3d" xmlns:o="urn:schemas-microsoft-com:office:office" xmlns:oel="http://schemas.microsoft.com/office/2019/extlst" xmlns:r="http://schemas.openxmlformats.org/officeDocument/2006/relationships" xmlns:m="http://schemas.openxmlformats.org/officeDocument/2006/math" xmlns:v="urn:schemas-microsoft-com:vml" xmlns:wp14="http://schemas.microsoft.com/office/word/2010/wordprocessingDrawing" xmlns:wp="http://schemas.openxmlformats.org/drawingml/2006/wordprocessingDrawing" xmlns:w10="urn:schemas-microsoft-com:office:word" xmlns:w="http://schemas.openxmlformats.org/wordprocessingml/2006/main" xmlns:w14="http://schemas.microsoft.com/office/word/2010/wordml" xmlns:w15="http://schemas.microsoft.com/office/word/2012/wordml" xmlns:w16cex="http://schemas.microsoft.com/office/word/2018/wordml/cex" xmlns:w16cid="http://schemas.microsoft.com/office/word/2016/wordml/cid" xmlns:w16="http://schemas.microsoft.com/office/word/2018/wordml" xmlns:w16sdtdh="http://schemas.microsoft.com/office/word/2020/wordml/sdtdatahash" xmlns:w16se="http://schemas.microsoft.com/office/word/2015/wordml/symex" xmlns:wpg="http://schemas.microsoft.com/office/word/2010/wordprocessingGroup" xmlns:wpi="http://schemas.microsoft.com/office/word/2010/wordprocessingInk" xmlns:wne="http://schemas.microsoft.com/office/word/2006/wordml" xmlns:wps="http://schemas.microsoft.com/office/word/2010/wordprocessingShape" mc:Ignorable="w14 w15 w16se w16cid w16 w16cex w16sdtdh wp14">
+  <w:p>
+    <w:pPr>
+      <w:pStyle w:val="Header"/>
+    </w:pPr>
+  </w:p>
+</w:hdr>
+</file>
+
 <file path=word/numbering.xml><?xml version="1.0" encoding="utf-8"?>
-<w:numbering xmlns:wpc="http://schemas.microsoft.com/office/word/2010/wordprocessingCanvas" xmlns:cx="http://schemas.microsoft.com/office/drawing/2014/chartex" xmlns:cx1="http://schemas.microsoft.com/office/drawing/2015/9/8/chartex" xmlns:cx2="http://schemas.microsoft.com/office/drawing/2015/10/21/chartex" xmlns:cx3="http://schemas.microsoft.com/office/drawing/2016/5/9/chartex" xmlns:cx4="http://schemas.microsoft.com/office/drawing/2016/5/10/chartex" xmlns:cx5="http://schemas.microsoft.com/office/drawing/2016/5/11/chartex" xmlns:cx6="http://schemas.microsoft.com/office/drawing/2016/5/12/chartex" xmlns:cx7="http://schemas.microsoft.com/office/drawing/2016/5/13/chartex" xmlns:cx8="http://schemas.microsoft.com/office/drawing/2016/5/14/chartex" xmlns:mc="http://schemas.openxmlformats.org/markup-compatibility/2006" xmlns:aink="http://schemas.microsoft.com/office/drawing/2016/ink" xmlns:am3d="http://schemas.microsoft.com/office/drawing/2017/model3d" xmlns:o="urn:schemas-microsoft-com:office:office" xmlns:oel="http://schemas.microsoft.com/office/2019/extlst" xmlns:r="http://schemas.openxmlformats.org/officeDocument/2006/relationships" xmlns:m="http://schemas.openxmlformats.org/officeDocument/2006/math" xmlns:v="urn:schemas-microsoft-com:vml" xmlns:wp14="http://schemas.microsoft.com/office/word/2010/wordprocessingDrawing" xmlns:wp="http://schemas.openxmlformats.org/drawingml/2006/wordprocessingDrawing" xmlns:w10="urn:schemas-microsoft-com:office:word" xmlns:w="http://schemas.openxmlformats.org/wordprocessingml/2006/main" xmlns:w14="http://schemas.microsoft.com/office/word/2010/wordml" xmlns:w15="http://schemas.microsoft.com/office/word/2012/wordml" xmlns:w16cex="http://schemas.microsoft.com/office/word/2018/wordml/cex" xmlns:w16cid="http://schemas.microsoft.com/office/word/2016/wordml/cid" xmlns:w16="http://schemas.microsoft.com/office/word/2018/wordml" xmlns:w16du="http://schemas.microsoft.com/office/word/2023/wordml/word16du" xmlns:w16sdtdh="http://schemas.microsoft.com/office/word/2020/wordml/sdtdatahash" xmlns:w16se="http://schemas.microsoft.com/office/word/2015/wordml/symex" xmlns:wpg="http://schemas.microsoft.com/office/word/2010/wordprocessingGroup" xmlns:wpi="http://schemas.microsoft.com/office/word/2010/wordprocessingInk" xmlns:wne="http://schemas.microsoft.com/office/word/2006/wordml" xmlns:wps="http://schemas.microsoft.com/office/word/2010/wordprocessingShape" mc:Ignorable="w14 w15 w16se w16cid w16 w16cex w16sdtdh w16du wp14">
+<w:numbering xmlns:wpc="http://schemas.microsoft.com/office/word/2010/wordprocessingCanvas" xmlns:cx="http://schemas.microsoft.com/office/drawing/2014/chartex" xmlns:cx1="http://schemas.microsoft.com/office/drawing/2015/9/8/chartex" xmlns:cx2="http://schemas.microsoft.com/office/drawing/2015/10/21/chartex" xmlns:cx3="http://schemas.microsoft.com/office/drawing/2016/5/9/chartex" xmlns:cx4="http://schemas.microsoft.com/office/drawing/2016/5/10/chartex" xmlns:cx5="http://schemas.microsoft.com/office/drawing/2016/5/11/chartex" xmlns:cx6="http://schemas.microsoft.com/office/drawing/2016/5/12/chartex" xmlns:cx7="http://schemas.microsoft.com/office/drawing/2016/5/13/chartex" xmlns:cx8="http://schemas.microsoft.com/office/drawing/2016/5/14/chartex" xmlns:mc="http://schemas.openxmlformats.org/markup-compatibility/2006" xmlns:aink="http://schemas.microsoft.com/office/drawing/2016/ink" xmlns:am3d="http://schemas.microsoft.com/office/drawing/2017/model3d" xmlns:o="urn:schemas-microsoft-com:office:office" xmlns:oel="http://schemas.microsoft.com/office/2019/extlst" xmlns:r="http://schemas.openxmlformats.org/officeDocument/2006/relationships" xmlns:m="http://schemas.openxmlformats.org/officeDocument/2006/math" xmlns:v="urn:schemas-microsoft-com:vml" xmlns:wp14="http://schemas.microsoft.com/office/word/2010/wordprocessingDrawing" xmlns:wp="http://schemas.openxmlformats.org/drawingml/2006/wordprocessingDrawing" xmlns:w10="urn:schemas-microsoft-com:office:word" xmlns:w="http://schemas.openxmlformats.org/wordprocessingml/2006/main" xmlns:w14="http://schemas.microsoft.com/office/word/2010/wordml" xmlns:w15="http://schemas.microsoft.com/office/word/2012/wordml" xmlns:w16cex="http://schemas.microsoft.com/office/word/2018/wordml/cex" xmlns:w16cid="http://schemas.microsoft.com/office/word/2016/wordml/cid" xmlns:w16="http://schemas.microsoft.com/office/word/2018/wordml" xmlns:w16sdtdh="http://schemas.microsoft.com/office/word/2020/wordml/sdtdatahash" xmlns:w16se="http://schemas.microsoft.com/office/word/2015/wordml/symex" xmlns:wpg="http://schemas.microsoft.com/office/word/2010/wordprocessingGroup" xmlns:wpi="http://schemas.microsoft.com/office/word/2010/wordprocessingInk" xmlns:wne="http://schemas.microsoft.com/office/word/2006/wordml" xmlns:wps="http://schemas.microsoft.com/office/word/2010/wordprocessingShape" mc:Ignorable="w14 w15 w16se w16cid w16 w16cex w16sdtdh wp14">
   <w:abstractNum w:abstractNumId="0" w15:restartNumberingAfterBreak="0">
     <w:nsid w:val="137E05FD"/>
     <w:multiLevelType w:val="multilevel"/>
@@ -18354,7 +18715,7 @@
 </file>
 
 <file path=word/styles.xml><?xml version="1.0" encoding="utf-8"?>
-<w:styles xmlns:mc="http://schemas.openxmlformats.org/markup-compatibility/2006" xmlns:r="http://schemas.openxmlformats.org/officeDocument/2006/relationships" xmlns:w="http://schemas.openxmlformats.org/wordprocessingml/2006/main" xmlns:w14="http://schemas.microsoft.com/office/word/2010/wordml" xmlns:w15="http://schemas.microsoft.com/office/word/2012/wordml" xmlns:w16cex="http://schemas.microsoft.com/office/word/2018/wordml/cex" xmlns:w16cid="http://schemas.microsoft.com/office/word/2016/wordml/cid" xmlns:w16="http://schemas.microsoft.com/office/word/2018/wordml" xmlns:w16du="http://schemas.microsoft.com/office/word/2023/wordml/word16du" xmlns:w16sdtdh="http://schemas.microsoft.com/office/word/2020/wordml/sdtdatahash" xmlns:w16se="http://schemas.microsoft.com/office/word/2015/wordml/symex" mc:Ignorable="w14 w15 w16se w16cid w16 w16cex w16sdtdh w16du">
+<w:styles xmlns:mc="http://schemas.openxmlformats.org/markup-compatibility/2006" xmlns:r="http://schemas.openxmlformats.org/officeDocument/2006/relationships" xmlns:w="http://schemas.openxmlformats.org/wordprocessingml/2006/main" xmlns:w14="http://schemas.microsoft.com/office/word/2010/wordml" xmlns:w15="http://schemas.microsoft.com/office/word/2012/wordml" xmlns:w16cex="http://schemas.microsoft.com/office/word/2018/wordml/cex" xmlns:w16cid="http://schemas.microsoft.com/office/word/2016/wordml/cid" xmlns:w16="http://schemas.microsoft.com/office/word/2018/wordml" xmlns:w16sdtdh="http://schemas.microsoft.com/office/word/2020/wordml/sdtdatahash" xmlns:w16se="http://schemas.microsoft.com/office/word/2015/wordml/symex" mc:Ignorable="w14 w15 w16se w16cid w16 w16cex w16sdtdh">
   <w:docDefaults>
     <w:rPrDefault>
       <w:rPr>
@@ -18754,11 +19115,11 @@
     <w:name w:val="Normal"/>
     <w:qFormat/>
   </w:style>
-  <w:style w:type="paragraph" w:styleId="Titlu1">
+  <w:style w:type="paragraph" w:styleId="Heading1">
     <w:name w:val="heading 1"/>
     <w:basedOn w:val="Normal"/>
     <w:next w:val="Normal"/>
-    <w:link w:val="Titlu1Caracter"/>
+    <w:link w:val="Heading1Char"/>
     <w:uiPriority w:val="9"/>
     <w:qFormat/>
     <w:rsid w:val="00DA45E5"/>
@@ -18775,11 +19136,11 @@
       <w:szCs w:val="40"/>
     </w:rPr>
   </w:style>
-  <w:style w:type="paragraph" w:styleId="Titlu2">
+  <w:style w:type="paragraph" w:styleId="Heading2">
     <w:name w:val="heading 2"/>
     <w:basedOn w:val="Normal"/>
     <w:next w:val="Normal"/>
-    <w:link w:val="Titlu2Caracter"/>
+    <w:link w:val="Heading2Char"/>
     <w:uiPriority w:val="9"/>
     <w:semiHidden/>
     <w:unhideWhenUsed/>
@@ -18798,11 +19159,11 @@
       <w:szCs w:val="32"/>
     </w:rPr>
   </w:style>
-  <w:style w:type="paragraph" w:styleId="Titlu3">
+  <w:style w:type="paragraph" w:styleId="Heading3">
     <w:name w:val="heading 3"/>
     <w:basedOn w:val="Normal"/>
     <w:next w:val="Normal"/>
-    <w:link w:val="Titlu3Caracter"/>
+    <w:link w:val="Heading3Char"/>
     <w:uiPriority w:val="9"/>
     <w:semiHidden/>
     <w:unhideWhenUsed/>
@@ -18821,11 +19182,11 @@
       <w:szCs w:val="28"/>
     </w:rPr>
   </w:style>
-  <w:style w:type="paragraph" w:styleId="Titlu4">
+  <w:style w:type="paragraph" w:styleId="Heading4">
     <w:name w:val="heading 4"/>
     <w:basedOn w:val="Normal"/>
     <w:next w:val="Normal"/>
-    <w:link w:val="Titlu4Caracter"/>
+    <w:link w:val="Heading4Char"/>
     <w:uiPriority w:val="9"/>
     <w:semiHidden/>
     <w:unhideWhenUsed/>
@@ -18844,11 +19205,11 @@
       <w:color w:val="0F4761" w:themeColor="accent1" w:themeShade="BF"/>
     </w:rPr>
   </w:style>
-  <w:style w:type="paragraph" w:styleId="Titlu5">
+  <w:style w:type="paragraph" w:styleId="Heading5">
     <w:name w:val="heading 5"/>
     <w:basedOn w:val="Normal"/>
     <w:next w:val="Normal"/>
-    <w:link w:val="Titlu5Caracter"/>
+    <w:link w:val="Heading5Char"/>
     <w:uiPriority w:val="9"/>
     <w:semiHidden/>
     <w:unhideWhenUsed/>
@@ -18865,11 +19226,11 @@
       <w:color w:val="0F4761" w:themeColor="accent1" w:themeShade="BF"/>
     </w:rPr>
   </w:style>
-  <w:style w:type="paragraph" w:styleId="Titlu6">
+  <w:style w:type="paragraph" w:styleId="Heading6">
     <w:name w:val="heading 6"/>
     <w:basedOn w:val="Normal"/>
     <w:next w:val="Normal"/>
-    <w:link w:val="Titlu6Caracter"/>
+    <w:link w:val="Heading6Char"/>
     <w:uiPriority w:val="9"/>
     <w:semiHidden/>
     <w:unhideWhenUsed/>
@@ -18888,11 +19249,11 @@
       <w:color w:val="595959" w:themeColor="text1" w:themeTint="A6"/>
     </w:rPr>
   </w:style>
-  <w:style w:type="paragraph" w:styleId="Titlu7">
+  <w:style w:type="paragraph" w:styleId="Heading7">
     <w:name w:val="heading 7"/>
     <w:basedOn w:val="Normal"/>
     <w:next w:val="Normal"/>
-    <w:link w:val="Titlu7Caracter"/>
+    <w:link w:val="Heading7Char"/>
     <w:uiPriority w:val="9"/>
     <w:semiHidden/>
     <w:unhideWhenUsed/>
@@ -18909,11 +19270,11 @@
       <w:color w:val="595959" w:themeColor="text1" w:themeTint="A6"/>
     </w:rPr>
   </w:style>
-  <w:style w:type="paragraph" w:styleId="Titlu8">
+  <w:style w:type="paragraph" w:styleId="Heading8">
     <w:name w:val="heading 8"/>
     <w:basedOn w:val="Normal"/>
     <w:next w:val="Normal"/>
-    <w:link w:val="Titlu8Caracter"/>
+    <w:link w:val="Heading8Char"/>
     <w:uiPriority w:val="9"/>
     <w:semiHidden/>
     <w:unhideWhenUsed/>
@@ -18932,11 +19293,11 @@
       <w:color w:val="272727" w:themeColor="text1" w:themeTint="D8"/>
     </w:rPr>
   </w:style>
-  <w:style w:type="paragraph" w:styleId="Titlu9">
+  <w:style w:type="paragraph" w:styleId="Heading9">
     <w:name w:val="heading 9"/>
     <w:basedOn w:val="Normal"/>
     <w:next w:val="Normal"/>
-    <w:link w:val="Titlu9Caracter"/>
+    <w:link w:val="Heading9Char"/>
     <w:uiPriority w:val="9"/>
     <w:semiHidden/>
     <w:unhideWhenUsed/>
@@ -18953,13 +19314,13 @@
       <w:color w:val="272727" w:themeColor="text1" w:themeTint="D8"/>
     </w:rPr>
   </w:style>
-  <w:style w:type="character" w:default="1" w:styleId="Fontdeparagrafimplicit">
+  <w:style w:type="character" w:default="1" w:styleId="DefaultParagraphFont">
     <w:name w:val="Default Paragraph Font"/>
     <w:uiPriority w:val="1"/>
     <w:semiHidden/>
     <w:unhideWhenUsed/>
   </w:style>
-  <w:style w:type="table" w:default="1" w:styleId="TabelNormal">
+  <w:style w:type="table" w:default="1" w:styleId="TableNormal">
     <w:name w:val="Normal Table"/>
     <w:uiPriority w:val="99"/>
     <w:semiHidden/>
@@ -18974,16 +19335,16 @@
       </w:tblCellMar>
     </w:tblPr>
   </w:style>
-  <w:style w:type="numbering" w:default="1" w:styleId="FrListare">
+  <w:style w:type="numbering" w:default="1" w:styleId="NoList">
     <w:name w:val="No List"/>
     <w:uiPriority w:val="99"/>
     <w:semiHidden/>
     <w:unhideWhenUsed/>
   </w:style>
-  <w:style w:type="character" w:customStyle="1" w:styleId="Titlu1Caracter">
-    <w:name w:val="Titlu 1 Caracter"/>
-    <w:basedOn w:val="Fontdeparagrafimplicit"/>
-    <w:link w:val="Titlu1"/>
+  <w:style w:type="character" w:customStyle="1" w:styleId="Heading1Char">
+    <w:name w:val="Heading 1 Char"/>
+    <w:basedOn w:val="DefaultParagraphFont"/>
+    <w:link w:val="Heading1"/>
     <w:uiPriority w:val="9"/>
     <w:rsid w:val="00DA45E5"/>
     <w:rPr>
@@ -18993,10 +19354,10 @@
       <w:szCs w:val="40"/>
     </w:rPr>
   </w:style>
-  <w:style w:type="character" w:customStyle="1" w:styleId="Titlu2Caracter">
-    <w:name w:val="Titlu 2 Caracter"/>
-    <w:basedOn w:val="Fontdeparagrafimplicit"/>
-    <w:link w:val="Titlu2"/>
+  <w:style w:type="character" w:customStyle="1" w:styleId="Heading2Char">
+    <w:name w:val="Heading 2 Char"/>
+    <w:basedOn w:val="DefaultParagraphFont"/>
+    <w:link w:val="Heading2"/>
     <w:uiPriority w:val="9"/>
     <w:semiHidden/>
     <w:rsid w:val="00DA45E5"/>
@@ -19007,10 +19368,10 @@
       <w:szCs w:val="32"/>
     </w:rPr>
   </w:style>
-  <w:style w:type="character" w:customStyle="1" w:styleId="Titlu3Caracter">
-    <w:name w:val="Titlu 3 Caracter"/>
-    <w:basedOn w:val="Fontdeparagrafimplicit"/>
-    <w:link w:val="Titlu3"/>
+  <w:style w:type="character" w:customStyle="1" w:styleId="Heading3Char">
+    <w:name w:val="Heading 3 Char"/>
+    <w:basedOn w:val="DefaultParagraphFont"/>
+    <w:link w:val="Heading3"/>
     <w:uiPriority w:val="9"/>
     <w:semiHidden/>
     <w:rsid w:val="00DA45E5"/>
@@ -19021,10 +19382,10 @@
       <w:szCs w:val="28"/>
     </w:rPr>
   </w:style>
-  <w:style w:type="character" w:customStyle="1" w:styleId="Titlu4Caracter">
-    <w:name w:val="Titlu 4 Caracter"/>
-    <w:basedOn w:val="Fontdeparagrafimplicit"/>
-    <w:link w:val="Titlu4"/>
+  <w:style w:type="character" w:customStyle="1" w:styleId="Heading4Char">
+    <w:name w:val="Heading 4 Char"/>
+    <w:basedOn w:val="DefaultParagraphFont"/>
+    <w:link w:val="Heading4"/>
     <w:uiPriority w:val="9"/>
     <w:semiHidden/>
     <w:rsid w:val="00DA45E5"/>
@@ -19035,10 +19396,10 @@
       <w:color w:val="0F4761" w:themeColor="accent1" w:themeShade="BF"/>
     </w:rPr>
   </w:style>
-  <w:style w:type="character" w:customStyle="1" w:styleId="Titlu5Caracter">
-    <w:name w:val="Titlu 5 Caracter"/>
-    <w:basedOn w:val="Fontdeparagrafimplicit"/>
-    <w:link w:val="Titlu5"/>
+  <w:style w:type="character" w:customStyle="1" w:styleId="Heading5Char">
+    <w:name w:val="Heading 5 Char"/>
+    <w:basedOn w:val="DefaultParagraphFont"/>
+    <w:link w:val="Heading5"/>
     <w:uiPriority w:val="9"/>
     <w:semiHidden/>
     <w:rsid w:val="00DA45E5"/>
@@ -19047,10 +19408,10 @@
       <w:color w:val="0F4761" w:themeColor="accent1" w:themeShade="BF"/>
     </w:rPr>
   </w:style>
-  <w:style w:type="character" w:customStyle="1" w:styleId="Titlu6Caracter">
-    <w:name w:val="Titlu 6 Caracter"/>
-    <w:basedOn w:val="Fontdeparagrafimplicit"/>
-    <w:link w:val="Titlu6"/>
+  <w:style w:type="character" w:customStyle="1" w:styleId="Heading6Char">
+    <w:name w:val="Heading 6 Char"/>
+    <w:basedOn w:val="DefaultParagraphFont"/>
+    <w:link w:val="Heading6"/>
     <w:uiPriority w:val="9"/>
     <w:semiHidden/>
     <w:rsid w:val="00DA45E5"/>
@@ -19061,10 +19422,10 @@
       <w:color w:val="595959" w:themeColor="text1" w:themeTint="A6"/>
     </w:rPr>
   </w:style>
-  <w:style w:type="character" w:customStyle="1" w:styleId="Titlu7Caracter">
-    <w:name w:val="Titlu 7 Caracter"/>
-    <w:basedOn w:val="Fontdeparagrafimplicit"/>
-    <w:link w:val="Titlu7"/>
+  <w:style w:type="character" w:customStyle="1" w:styleId="Heading7Char">
+    <w:name w:val="Heading 7 Char"/>
+    <w:basedOn w:val="DefaultParagraphFont"/>
+    <w:link w:val="Heading7"/>
     <w:uiPriority w:val="9"/>
     <w:semiHidden/>
     <w:rsid w:val="00DA45E5"/>
@@ -19073,10 +19434,10 @@
       <w:color w:val="595959" w:themeColor="text1" w:themeTint="A6"/>
     </w:rPr>
   </w:style>
-  <w:style w:type="character" w:customStyle="1" w:styleId="Titlu8Caracter">
-    <w:name w:val="Titlu 8 Caracter"/>
-    <w:basedOn w:val="Fontdeparagrafimplicit"/>
-    <w:link w:val="Titlu8"/>
+  <w:style w:type="character" w:customStyle="1" w:styleId="Heading8Char">
+    <w:name w:val="Heading 8 Char"/>
+    <w:basedOn w:val="DefaultParagraphFont"/>
+    <w:link w:val="Heading8"/>
     <w:uiPriority w:val="9"/>
     <w:semiHidden/>
     <w:rsid w:val="00DA45E5"/>
@@ -19087,10 +19448,10 @@
       <w:color w:val="272727" w:themeColor="text1" w:themeTint="D8"/>
     </w:rPr>
   </w:style>
-  <w:style w:type="character" w:customStyle="1" w:styleId="Titlu9Caracter">
-    <w:name w:val="Titlu 9 Caracter"/>
-    <w:basedOn w:val="Fontdeparagrafimplicit"/>
-    <w:link w:val="Titlu9"/>
+  <w:style w:type="character" w:customStyle="1" w:styleId="Heading9Char">
+    <w:name w:val="Heading 9 Char"/>
+    <w:basedOn w:val="DefaultParagraphFont"/>
+    <w:link w:val="Heading9"/>
     <w:uiPriority w:val="9"/>
     <w:semiHidden/>
     <w:rsid w:val="00DA45E5"/>
@@ -19099,11 +19460,11 @@
       <w:color w:val="272727" w:themeColor="text1" w:themeTint="D8"/>
     </w:rPr>
   </w:style>
-  <w:style w:type="paragraph" w:styleId="Titlu">
+  <w:style w:type="paragraph" w:styleId="Title">
     <w:name w:val="Title"/>
     <w:basedOn w:val="Normal"/>
     <w:next w:val="Normal"/>
-    <w:link w:val="TitluCaracter"/>
+    <w:link w:val="TitleChar"/>
     <w:uiPriority w:val="10"/>
     <w:qFormat/>
     <w:rsid w:val="00DA45E5"/>
@@ -19119,10 +19480,10 @@
       <w:szCs w:val="56"/>
     </w:rPr>
   </w:style>
-  <w:style w:type="character" w:customStyle="1" w:styleId="TitluCaracter">
-    <w:name w:val="Titlu Caracter"/>
-    <w:basedOn w:val="Fontdeparagrafimplicit"/>
-    <w:link w:val="Titlu"/>
+  <w:style w:type="character" w:customStyle="1" w:styleId="TitleChar">
+    <w:name w:val="Title Char"/>
+    <w:basedOn w:val="DefaultParagraphFont"/>
+    <w:link w:val="Title"/>
     <w:uiPriority w:val="10"/>
     <w:rsid w:val="00DA45E5"/>
     <w:rPr>
@@ -19133,11 +19494,11 @@
       <w:szCs w:val="56"/>
     </w:rPr>
   </w:style>
-  <w:style w:type="paragraph" w:styleId="Subtitlu">
+  <w:style w:type="paragraph" w:styleId="Subtitle">
     <w:name w:val="Subtitle"/>
     <w:basedOn w:val="Normal"/>
     <w:next w:val="Normal"/>
-    <w:link w:val="SubtitluCaracter"/>
+    <w:link w:val="SubtitleChar"/>
     <w:uiPriority w:val="11"/>
     <w:qFormat/>
     <w:rsid w:val="00DA45E5"/>
@@ -19154,10 +19515,10 @@
       <w:szCs w:val="28"/>
     </w:rPr>
   </w:style>
-  <w:style w:type="character" w:customStyle="1" w:styleId="SubtitluCaracter">
-    <w:name w:val="Subtitlu Caracter"/>
-    <w:basedOn w:val="Fontdeparagrafimplicit"/>
-    <w:link w:val="Subtitlu"/>
+  <w:style w:type="character" w:customStyle="1" w:styleId="SubtitleChar">
+    <w:name w:val="Subtitle Char"/>
+    <w:basedOn w:val="DefaultParagraphFont"/>
+    <w:link w:val="Subtitle"/>
     <w:uiPriority w:val="11"/>
     <w:rsid w:val="00DA45E5"/>
     <w:rPr>
@@ -19168,11 +19529,11 @@
       <w:szCs w:val="28"/>
     </w:rPr>
   </w:style>
-  <w:style w:type="paragraph" w:styleId="Citat">
+  <w:style w:type="paragraph" w:styleId="Quote">
     <w:name w:val="Quote"/>
     <w:basedOn w:val="Normal"/>
     <w:next w:val="Normal"/>
-    <w:link w:val="CitatCaracter"/>
+    <w:link w:val="QuoteChar"/>
     <w:uiPriority w:val="29"/>
     <w:qFormat/>
     <w:rsid w:val="00DA45E5"/>
@@ -19186,10 +19547,10 @@
       <w:color w:val="404040" w:themeColor="text1" w:themeTint="BF"/>
     </w:rPr>
   </w:style>
-  <w:style w:type="character" w:customStyle="1" w:styleId="CitatCaracter">
-    <w:name w:val="Citat Caracter"/>
-    <w:basedOn w:val="Fontdeparagrafimplicit"/>
-    <w:link w:val="Citat"/>
+  <w:style w:type="character" w:customStyle="1" w:styleId="QuoteChar">
+    <w:name w:val="Quote Char"/>
+    <w:basedOn w:val="DefaultParagraphFont"/>
+    <w:link w:val="Quote"/>
     <w:uiPriority w:val="29"/>
     <w:rsid w:val="00DA45E5"/>
     <w:rPr>
@@ -19198,7 +19559,7 @@
       <w:color w:val="404040" w:themeColor="text1" w:themeTint="BF"/>
     </w:rPr>
   </w:style>
-  <w:style w:type="paragraph" w:styleId="Listparagraf">
+  <w:style w:type="paragraph" w:styleId="ListParagraph">
     <w:name w:val="List Paragraph"/>
     <w:basedOn w:val="Normal"/>
     <w:uiPriority w:val="34"/>
@@ -19209,9 +19570,9 @@
       <w:contextualSpacing/>
     </w:pPr>
   </w:style>
-  <w:style w:type="character" w:styleId="Accentuareintens">
+  <w:style w:type="character" w:styleId="IntenseEmphasis">
     <w:name w:val="Intense Emphasis"/>
-    <w:basedOn w:val="Fontdeparagrafimplicit"/>
+    <w:basedOn w:val="DefaultParagraphFont"/>
     <w:uiPriority w:val="21"/>
     <w:qFormat/>
     <w:rsid w:val="00DA45E5"/>
@@ -19221,11 +19582,11 @@
       <w:color w:val="0F4761" w:themeColor="accent1" w:themeShade="BF"/>
     </w:rPr>
   </w:style>
-  <w:style w:type="paragraph" w:styleId="Citatintens">
+  <w:style w:type="paragraph" w:styleId="IntenseQuote">
     <w:name w:val="Intense Quote"/>
     <w:basedOn w:val="Normal"/>
     <w:next w:val="Normal"/>
-    <w:link w:val="CitatintensCaracter"/>
+    <w:link w:val="IntenseQuoteChar"/>
     <w:uiPriority w:val="30"/>
     <w:qFormat/>
     <w:rsid w:val="00DA45E5"/>
@@ -19244,10 +19605,10 @@
       <w:color w:val="0F4761" w:themeColor="accent1" w:themeShade="BF"/>
     </w:rPr>
   </w:style>
-  <w:style w:type="character" w:customStyle="1" w:styleId="CitatintensCaracter">
-    <w:name w:val="Citat intens Caracter"/>
-    <w:basedOn w:val="Fontdeparagrafimplicit"/>
-    <w:link w:val="Citatintens"/>
+  <w:style w:type="character" w:customStyle="1" w:styleId="IntenseQuoteChar">
+    <w:name w:val="Intense Quote Char"/>
+    <w:basedOn w:val="DefaultParagraphFont"/>
+    <w:link w:val="IntenseQuote"/>
     <w:uiPriority w:val="30"/>
     <w:rsid w:val="00DA45E5"/>
     <w:rPr>
@@ -19256,9 +19617,9 @@
       <w:color w:val="0F4761" w:themeColor="accent1" w:themeShade="BF"/>
     </w:rPr>
   </w:style>
-  <w:style w:type="character" w:styleId="Referireintens">
+  <w:style w:type="character" w:styleId="IntenseReference">
     <w:name w:val="Intense Reference"/>
-    <w:basedOn w:val="Fontdeparagrafimplicit"/>
+    <w:basedOn w:val="DefaultParagraphFont"/>
     <w:uiPriority w:val="32"/>
     <w:qFormat/>
     <w:rsid w:val="00DA45E5"/>
@@ -19269,6 +19630,50 @@
       <w:color w:val="0F4761" w:themeColor="accent1" w:themeShade="BF"/>
       <w:spacing w:val="5"/>
     </w:rPr>
+  </w:style>
+  <w:style w:type="paragraph" w:styleId="Header">
+    <w:name w:val="header"/>
+    <w:basedOn w:val="Normal"/>
+    <w:link w:val="HeaderChar"/>
+    <w:uiPriority w:val="99"/>
+    <w:unhideWhenUsed/>
+    <w:rsid w:val="00DA443C"/>
+    <w:pPr>
+      <w:tabs>
+        <w:tab w:val="center" w:pos="4513"/>
+        <w:tab w:val="right" w:pos="9026"/>
+      </w:tabs>
+      <w:spacing w:after="0" w:line="240" w:lineRule="auto"/>
+    </w:pPr>
+  </w:style>
+  <w:style w:type="character" w:customStyle="1" w:styleId="HeaderChar">
+    <w:name w:val="Header Char"/>
+    <w:basedOn w:val="DefaultParagraphFont"/>
+    <w:link w:val="Header"/>
+    <w:uiPriority w:val="99"/>
+    <w:rsid w:val="00DA443C"/>
+  </w:style>
+  <w:style w:type="paragraph" w:styleId="Footer">
+    <w:name w:val="footer"/>
+    <w:basedOn w:val="Normal"/>
+    <w:link w:val="FooterChar"/>
+    <w:uiPriority w:val="99"/>
+    <w:unhideWhenUsed/>
+    <w:rsid w:val="00DA443C"/>
+    <w:pPr>
+      <w:tabs>
+        <w:tab w:val="center" w:pos="4513"/>
+        <w:tab w:val="right" w:pos="9026"/>
+      </w:tabs>
+      <w:spacing w:after="0" w:line="240" w:lineRule="auto"/>
+    </w:pPr>
+  </w:style>
+  <w:style w:type="character" w:customStyle="1" w:styleId="FooterChar">
+    <w:name w:val="Footer Char"/>
+    <w:basedOn w:val="DefaultParagraphFont"/>
+    <w:link w:val="Footer"/>
+    <w:uiPriority w:val="99"/>
+    <w:rsid w:val="00DA443C"/>
   </w:style>
 </w:styles>
 </file>

</xml_diff>